<commit_message>
updated personal site content
</commit_message>
<xml_diff>
--- a/public/resume.docx
+++ b/public/resume.docx
@@ -1,10 +1,13 @@
 
 <file path=word/document.xml><?xml version="1.0" encoding="utf-8"?>
-<w:document xmlns:wpc="http://schemas.microsoft.com/office/word/2010/wordprocessingCanvas" xmlns:cx="http://schemas.microsoft.com/office/drawing/2014/chartex" xmlns:cx1="http://schemas.microsoft.com/office/drawing/2015/9/8/chartex" xmlns:cx2="http://schemas.microsoft.com/office/drawing/2015/10/21/chartex" xmlns:cx3="http://schemas.microsoft.com/office/drawing/2016/5/9/chartex" xmlns:cx4="http://schemas.microsoft.com/office/drawing/2016/5/10/chartex" xmlns:cx5="http://schemas.microsoft.com/office/drawing/2016/5/11/chartex" xmlns:cx6="http://schemas.microsoft.com/office/drawing/2016/5/12/chartex" xmlns:cx7="http://schemas.microsoft.com/office/drawing/2016/5/13/chartex" xmlns:cx8="http://schemas.microsoft.com/office/drawing/2016/5/14/chartex" xmlns:mc="http://schemas.openxmlformats.org/markup-compatibility/2006" xmlns:aink="http://schemas.microsoft.com/office/drawing/2016/ink" xmlns:am3d="http://schemas.microsoft.com/office/drawing/2017/model3d" xmlns:o="urn:schemas-microsoft-com:office:office" xmlns:r="http://schemas.openxmlformats.org/officeDocument/2006/relationships" xmlns:m="http://schemas.openxmlformats.org/officeDocument/2006/math" xmlns:v="urn:schemas-microsoft-com:vml" xmlns:wp14="http://schemas.microsoft.com/office/word/2010/wordprocessingDrawing" xmlns:wp="http://schemas.openxmlformats.org/drawingml/2006/wordprocessingDrawing" xmlns:w10="urn:schemas-microsoft-com:office:word" xmlns:w="http://schemas.openxmlformats.org/wordprocessingml/2006/main" xmlns:w14="http://schemas.microsoft.com/office/word/2010/wordml" xmlns:w15="http://schemas.microsoft.com/office/word/2012/wordml" xmlns:w16cid="http://schemas.microsoft.com/office/word/2016/wordml/cid" xmlns:w16se="http://schemas.microsoft.com/office/word/2015/wordml/symex" xmlns:wpg="http://schemas.microsoft.com/office/word/2010/wordprocessingGroup" xmlns:wpi="http://schemas.microsoft.com/office/word/2010/wordprocessingInk" xmlns:wne="http://schemas.microsoft.com/office/word/2006/wordml" xmlns:wps="http://schemas.microsoft.com/office/word/2010/wordprocessingShape" mc:Ignorable="w14 w15 w16se w16cid wp14">
+<w:document xmlns:wpc="http://schemas.microsoft.com/office/word/2010/wordprocessingCanvas" xmlns:cx="http://schemas.microsoft.com/office/drawing/2014/chartex" xmlns:cx1="http://schemas.microsoft.com/office/drawing/2015/9/8/chartex" xmlns:cx2="http://schemas.microsoft.com/office/drawing/2015/10/21/chartex" xmlns:cx3="http://schemas.microsoft.com/office/drawing/2016/5/9/chartex" xmlns:cx4="http://schemas.microsoft.com/office/drawing/2016/5/10/chartex" xmlns:cx5="http://schemas.microsoft.com/office/drawing/2016/5/11/chartex" xmlns:cx6="http://schemas.microsoft.com/office/drawing/2016/5/12/chartex" xmlns:cx7="http://schemas.microsoft.com/office/drawing/2016/5/13/chartex" xmlns:cx8="http://schemas.microsoft.com/office/drawing/2016/5/14/chartex" xmlns:mc="http://schemas.openxmlformats.org/markup-compatibility/2006" xmlns:aink="http://schemas.microsoft.com/office/drawing/2016/ink" xmlns:am3d="http://schemas.microsoft.com/office/drawing/2017/model3d" xmlns:o="urn:schemas-microsoft-com:office:office" xmlns:r="http://schemas.openxmlformats.org/officeDocument/2006/relationships" xmlns:m="http://schemas.openxmlformats.org/officeDocument/2006/math" xmlns:v="urn:schemas-microsoft-com:vml" xmlns:wp14="http://schemas.microsoft.com/office/word/2010/wordprocessingDrawing" xmlns:wp="http://schemas.openxmlformats.org/drawingml/2006/wordprocessingDrawing" xmlns:w10="urn:schemas-microsoft-com:office:word" xmlns:w="http://schemas.openxmlformats.org/wordprocessingml/2006/main" xmlns:w14="http://schemas.microsoft.com/office/word/2010/wordml" xmlns:w15="http://schemas.microsoft.com/office/word/2012/wordml" xmlns:w16cex="http://schemas.microsoft.com/office/word/2018/wordml/cex" xmlns:w16cid="http://schemas.microsoft.com/office/word/2016/wordml/cid" xmlns:w16="http://schemas.microsoft.com/office/word/2018/wordml" xmlns:w16se="http://schemas.microsoft.com/office/word/2015/wordml/symex" xmlns:wpg="http://schemas.microsoft.com/office/word/2010/wordprocessingGroup" xmlns:wpi="http://schemas.microsoft.com/office/word/2010/wordprocessingInk" xmlns:wne="http://schemas.microsoft.com/office/word/2006/wordml" xmlns:wps="http://schemas.microsoft.com/office/word/2010/wordprocessingShape" mc:Ignorable="w14 w15 w16se w16cid w16 w16cex wp14">
   <w:body>
     <w:p>
       <w:pPr>
         <w:pStyle w:val="Company"/>
+        <w:spacing w:after="240"/>
+        <w:ind w:left="2405" w:hanging="2405"/>
+        <w:jc w:val="center"/>
         <w:rPr>
           <w:rFonts w:ascii="Times New Roman" w:hAnsi="Times New Roman" w:cs="Times New Roman"/>
           <w:sz w:val="44"/>
@@ -62,6 +65,19 @@
         <w:rPr>
           <w:rFonts w:ascii="Times New Roman" w:hAnsi="Times New Roman" w:cs="Times New Roman"/>
         </w:rPr>
+        <w:tab/>
+      </w:r>
+      <w:r>
+        <w:rPr>
+          <w:rFonts w:ascii="Times New Roman" w:hAnsi="Times New Roman" w:cs="Times New Roman"/>
+        </w:rPr>
+        <w:tab/>
+        <w:t xml:space="preserve"> </w:t>
+      </w:r>
+      <w:r>
+        <w:rPr>
+          <w:rFonts w:ascii="Times New Roman" w:hAnsi="Times New Roman" w:cs="Times New Roman"/>
+        </w:rPr>
         <w:t xml:space="preserve">Ph: (636) 300-7874 </w:t>
       </w:r>
     </w:p>
@@ -125,6 +141,19 @@
         <w:rPr>
           <w:rFonts w:ascii="Times New Roman" w:hAnsi="Times New Roman" w:cs="Times New Roman"/>
         </w:rPr>
+        <w:tab/>
+      </w:r>
+      <w:r>
+        <w:rPr>
+          <w:rFonts w:ascii="Times New Roman" w:hAnsi="Times New Roman" w:cs="Times New Roman"/>
+        </w:rPr>
+        <w:tab/>
+        <w:t xml:space="preserve">            </w:t>
+      </w:r>
+      <w:r>
+        <w:rPr>
+          <w:rFonts w:ascii="Times New Roman" w:hAnsi="Times New Roman" w:cs="Times New Roman"/>
+        </w:rPr>
         <w:t>s</w:t>
       </w:r>
       <w:r>
@@ -137,7 +166,6 @@
     <w:p>
       <w:pPr>
         <w:pStyle w:val="NoSpacing"/>
-        <w:spacing w:before="120"/>
         <w:rPr>
           <w:rFonts w:ascii="Times New Roman" w:hAnsi="Times New Roman" w:cs="Times New Roman"/>
           <w:b/>
@@ -145,14 +173,97 @@
           <w:szCs w:val="30"/>
         </w:rPr>
       </w:pPr>
-      <w:r>
-        <w:rPr>
-          <w:rFonts w:ascii="Times New Roman" w:hAnsi="Times New Roman" w:cs="Times New Roman"/>
-          <w:b/>
+    </w:p>
+    <w:p>
+      <w:pPr>
+        <w:pStyle w:val="NoSpacing"/>
+        <w:spacing w:after="120"/>
+        <w:rPr>
+          <w:rFonts w:ascii="Times New Roman" w:hAnsi="Times New Roman" w:cs="Times New Roman"/>
+        </w:rPr>
+      </w:pPr>
+      <w:r>
+        <w:rPr>
+          <w:rFonts w:ascii="Times New Roman" w:hAnsi="Times New Roman" w:cs="Times New Roman"/>
+        </w:rPr>
+        <w:t>Hardworking computer science graduate with proven leadership, software</w:t>
+      </w:r>
+      <w:r>
+        <w:rPr>
+          <w:rFonts w:ascii="Times New Roman" w:hAnsi="Times New Roman" w:cs="Times New Roman"/>
+        </w:rPr>
+        <w:t xml:space="preserve"> engineering,</w:t>
+      </w:r>
+      <w:r>
+        <w:rPr>
+          <w:rFonts w:ascii="Times New Roman" w:hAnsi="Times New Roman" w:cs="Times New Roman"/>
+        </w:rPr>
+        <w:t xml:space="preserve"> and product development skills. </w:t>
+      </w:r>
+      <w:r>
+        <w:rPr>
+          <w:rFonts w:ascii="Times New Roman" w:hAnsi="Times New Roman" w:cs="Times New Roman"/>
+        </w:rPr>
+        <w:t>E</w:t>
+      </w:r>
+      <w:r>
+        <w:rPr>
+          <w:rFonts w:ascii="Times New Roman" w:hAnsi="Times New Roman" w:cs="Times New Roman"/>
+        </w:rPr>
+        <w:t xml:space="preserve">xperience with wide variety of technologies and </w:t>
+      </w:r>
+      <w:r>
+        <w:rPr>
+          <w:rFonts w:ascii="Times New Roman" w:hAnsi="Times New Roman" w:cs="Times New Roman"/>
+        </w:rPr>
+        <w:t>role</w:t>
+      </w:r>
+      <w:r>
+        <w:rPr>
+          <w:rFonts w:ascii="Times New Roman" w:hAnsi="Times New Roman" w:cs="Times New Roman"/>
+        </w:rPr>
+        <w:t>s and l</w:t>
+      </w:r>
+      <w:r>
+        <w:rPr>
+          <w:rFonts w:ascii="Times New Roman" w:hAnsi="Times New Roman" w:cs="Times New Roman"/>
+        </w:rPr>
+        <w:t xml:space="preserve">ooking for </w:t>
+      </w:r>
+      <w:r>
+        <w:rPr>
+          <w:rFonts w:ascii="Times New Roman" w:hAnsi="Times New Roman" w:cs="Times New Roman"/>
+        </w:rPr>
+        <w:t>full time Software Engineering</w:t>
+      </w:r>
+      <w:r>
+        <w:rPr>
+          <w:rFonts w:ascii="Times New Roman" w:hAnsi="Times New Roman" w:cs="Times New Roman"/>
+        </w:rPr>
+        <w:t xml:space="preserve"> position. </w:t>
+      </w:r>
+    </w:p>
+    <w:p>
+      <w:pPr>
+        <w:pStyle w:val="NoSpacing"/>
+        <w:spacing w:before="240"/>
+        <w:rPr>
+          <w:rFonts w:ascii="Times New Roman" w:hAnsi="Times New Roman" w:cs="Times New Roman"/>
+          <w:b/>
+          <w:bCs/>
           <w:sz w:val="30"/>
           <w:szCs w:val="30"/>
         </w:rPr>
-        <w:t>Objective</w:t>
+      </w:pPr>
+      <w:r>
+        <w:rPr>
+          <w:rFonts w:ascii="Times New Roman" w:hAnsi="Times New Roman" w:cs="Times New Roman"/>
+          <w:b/>
+          <w:bCs/>
+          <w:sz w:val="30"/>
+          <w:szCs w:val="30"/>
+        </w:rPr>
+        <w:t>Education</w:t>
       </w:r>
     </w:p>
     <w:p>
@@ -167,66 +278,6 @@
       <w:r>
         <w:rPr>
           <w:rFonts w:ascii="Times New Roman" w:hAnsi="Times New Roman" w:cs="Times New Roman"/>
-        </w:rPr>
-        <w:t xml:space="preserve">To secure </w:t>
-      </w:r>
-      <w:r>
-        <w:rPr>
-          <w:rFonts w:ascii="Times New Roman" w:hAnsi="Times New Roman" w:cs="Times New Roman"/>
-        </w:rPr>
-        <w:t xml:space="preserve">a full-time position </w:t>
-      </w:r>
-      <w:r>
-        <w:rPr>
-          <w:rFonts w:ascii="Times New Roman" w:hAnsi="Times New Roman" w:cs="Times New Roman"/>
-        </w:rPr>
-        <w:t>as a software engineer</w:t>
-      </w:r>
-      <w:r>
-        <w:rPr>
-          <w:rFonts w:ascii="Times New Roman" w:hAnsi="Times New Roman" w:cs="Times New Roman"/>
-          <w:b/>
-          <w:bCs/>
-        </w:rPr>
-        <w:t xml:space="preserve"> </w:t>
-      </w:r>
-    </w:p>
-    <w:p>
-      <w:pPr>
-        <w:pStyle w:val="NoSpacing"/>
-        <w:spacing w:before="120"/>
-        <w:rPr>
-          <w:rFonts w:ascii="Times New Roman" w:hAnsi="Times New Roman" w:cs="Times New Roman"/>
-          <w:b/>
-          <w:bCs/>
-          <w:sz w:val="30"/>
-          <w:szCs w:val="30"/>
-        </w:rPr>
-      </w:pPr>
-      <w:r>
-        <w:rPr>
-          <w:rFonts w:ascii="Times New Roman" w:hAnsi="Times New Roman" w:cs="Times New Roman"/>
-          <w:b/>
-          <w:bCs/>
-          <w:sz w:val="30"/>
-          <w:szCs w:val="30"/>
-        </w:rPr>
-        <w:t>Education</w:t>
-      </w:r>
-    </w:p>
-    <w:p>
-      <w:pPr>
-        <w:pStyle w:val="NoSpacing"/>
-        <w:spacing w:before="40"/>
-        <w:rPr>
-          <w:rFonts w:ascii="Times New Roman" w:hAnsi="Times New Roman" w:cs="Times New Roman"/>
-          <w:b/>
-          <w:bCs/>
-        </w:rPr>
-      </w:pPr>
-      <w:r>
-        <w:rPr>
-          <w:rFonts w:ascii="Times New Roman" w:hAnsi="Times New Roman" w:cs="Times New Roman"/>
           <w:b/>
           <w:bCs/>
         </w:rPr>
@@ -246,31 +297,7 @@
           <w:b/>
           <w:bCs/>
         </w:rPr>
-        <w:t xml:space="preserve"> conferred Dec 2018</w:t>
-      </w:r>
-      <w:r>
-        <w:rPr>
-          <w:rFonts w:ascii="Times New Roman" w:hAnsi="Times New Roman" w:cs="Times New Roman"/>
-          <w:b/>
-          <w:bCs/>
-        </w:rPr>
-        <w:tab/>
-      </w:r>
-      <w:r>
-        <w:rPr>
-          <w:rFonts w:ascii="Times New Roman" w:hAnsi="Times New Roman" w:cs="Times New Roman"/>
-          <w:b/>
-          <w:bCs/>
-        </w:rPr>
-        <w:t xml:space="preserve">       </w:t>
-      </w:r>
-      <w:r>
-        <w:rPr>
-          <w:rFonts w:ascii="Times New Roman" w:hAnsi="Times New Roman" w:cs="Times New Roman"/>
-          <w:b/>
-          <w:bCs/>
-        </w:rPr>
-        <w:t xml:space="preserve">  </w:t>
+        <w:t xml:space="preserve">, Minor in Mathematics, Dec 2018               </w:t>
       </w:r>
       <w:r>
         <w:rPr>
@@ -330,7 +357,158 @@
         <w:rPr>
           <w:rFonts w:ascii="Times New Roman" w:hAnsi="Times New Roman" w:cs="Times New Roman"/>
         </w:rPr>
-        <w:t>Minor in Mathematics</w:t>
+        <w:t>Relevant Coursework: Algorithm Engineering, Database Systems,</w:t>
+      </w:r>
+      <w:r>
+        <w:rPr>
+          <w:rFonts w:ascii="Times New Roman" w:hAnsi="Times New Roman" w:cs="Times New Roman"/>
+        </w:rPr>
+        <w:t xml:space="preserve"> </w:t>
+      </w:r>
+      <w:r>
+        <w:rPr>
+          <w:rFonts w:ascii="Times New Roman" w:hAnsi="Times New Roman" w:cs="Times New Roman"/>
+        </w:rPr>
+        <w:t xml:space="preserve">Linear Algebra, </w:t>
+      </w:r>
+      <w:r>
+        <w:rPr>
+          <w:rFonts w:ascii="Times New Roman" w:hAnsi="Times New Roman" w:cs="Times New Roman"/>
+        </w:rPr>
+        <w:t>Numerical Analysis</w:t>
+      </w:r>
+      <w:r>
+        <w:rPr>
+          <w:rFonts w:ascii="Times New Roman" w:hAnsi="Times New Roman" w:cs="Times New Roman"/>
+        </w:rPr>
+        <w:t xml:space="preserve">, </w:t>
+      </w:r>
+      <w:r>
+        <w:rPr>
+          <w:rFonts w:ascii="Times New Roman" w:hAnsi="Times New Roman" w:cs="Times New Roman"/>
+        </w:rPr>
+        <w:t>Software Design</w:t>
+      </w:r>
+      <w:r>
+        <w:rPr>
+          <w:rFonts w:ascii="Times New Roman" w:hAnsi="Times New Roman" w:cs="Times New Roman"/>
+        </w:rPr>
+        <w:t>,</w:t>
+      </w:r>
+      <w:r>
+        <w:rPr>
+          <w:rFonts w:ascii="Times New Roman" w:hAnsi="Times New Roman" w:cs="Times New Roman"/>
+        </w:rPr>
+        <w:t xml:space="preserve"> </w:t>
+      </w:r>
+      <w:r>
+        <w:rPr>
+          <w:rFonts w:ascii="Times New Roman" w:hAnsi="Times New Roman" w:cs="Times New Roman"/>
+        </w:rPr>
+        <w:t>Web App</w:t>
+      </w:r>
+      <w:r>
+        <w:rPr>
+          <w:rFonts w:ascii="Times New Roman" w:hAnsi="Times New Roman" w:cs="Times New Roman"/>
+        </w:rPr>
+        <w:t>lication</w:t>
+      </w:r>
+      <w:r>
+        <w:rPr>
+          <w:rFonts w:ascii="Times New Roman" w:hAnsi="Times New Roman" w:cs="Times New Roman"/>
+        </w:rPr>
+        <w:t xml:space="preserve"> Development, </w:t>
+      </w:r>
+      <w:r>
+        <w:rPr>
+          <w:rFonts w:ascii="Times New Roman" w:hAnsi="Times New Roman" w:cs="Times New Roman"/>
+        </w:rPr>
+        <w:t>and Network Security</w:t>
+      </w:r>
+    </w:p>
+    <w:p>
+      <w:pPr>
+        <w:pStyle w:val="NoSpacing"/>
+        <w:spacing w:before="40"/>
+        <w:rPr>
+          <w:rFonts w:ascii="Times New Roman" w:hAnsi="Times New Roman" w:cs="Times New Roman"/>
+          <w:b/>
+          <w:bCs/>
+        </w:rPr>
+      </w:pPr>
+      <w:r>
+        <w:rPr>
+          <w:rFonts w:ascii="Times New Roman" w:hAnsi="Times New Roman" w:cs="Times New Roman"/>
+          <w:b/>
+          <w:bCs/>
+        </w:rPr>
+        <w:t>M.S., Computer Science</w:t>
+      </w:r>
+      <w:r>
+        <w:rPr>
+          <w:rFonts w:ascii="Times New Roman" w:hAnsi="Times New Roman" w:cs="Times New Roman"/>
+          <w:b/>
+          <w:bCs/>
+        </w:rPr>
+        <w:t>,</w:t>
+      </w:r>
+      <w:r>
+        <w:rPr>
+          <w:rFonts w:ascii="Times New Roman" w:hAnsi="Times New Roman" w:cs="Times New Roman"/>
+          <w:b/>
+          <w:bCs/>
+        </w:rPr>
+        <w:t xml:space="preserve"> </w:t>
+      </w:r>
+      <w:r>
+        <w:rPr>
+          <w:rFonts w:ascii="Times New Roman" w:hAnsi="Times New Roman" w:cs="Times New Roman"/>
+          <w:b/>
+          <w:bCs/>
+        </w:rPr>
+        <w:t>conferred</w:t>
+      </w:r>
+      <w:r>
+        <w:rPr>
+          <w:rFonts w:ascii="Times New Roman" w:hAnsi="Times New Roman" w:cs="Times New Roman"/>
+          <w:b/>
+          <w:bCs/>
+        </w:rPr>
+        <w:t xml:space="preserve"> May 2020</w:t>
+      </w:r>
+      <w:r>
+        <w:rPr>
+          <w:rFonts w:ascii="Times New Roman" w:hAnsi="Times New Roman" w:cs="Times New Roman"/>
+          <w:b/>
+          <w:bCs/>
+        </w:rPr>
+        <w:tab/>
+        <w:t xml:space="preserve">         </w:t>
+      </w:r>
+      <w:r>
+        <w:rPr>
+          <w:rFonts w:ascii="Times New Roman" w:hAnsi="Times New Roman" w:cs="Times New Roman"/>
+          <w:b/>
+          <w:bCs/>
+        </w:rPr>
+        <w:tab/>
+      </w:r>
+      <w:r>
+        <w:rPr>
+          <w:rFonts w:ascii="Times New Roman" w:hAnsi="Times New Roman" w:cs="Times New Roman"/>
+          <w:b/>
+          <w:bCs/>
+        </w:rPr>
+        <w:tab/>
+        <w:t xml:space="preserve">         </w:t>
+      </w:r>
+      <w:r>
+        <w:rPr>
+          <w:rFonts w:ascii="Times New Roman" w:hAnsi="Times New Roman" w:cs="Times New Roman"/>
+          <w:b/>
+          <w:bCs/>
+        </w:rPr>
+        <w:t>Michigan State University, East Lansing, MI</w:t>
       </w:r>
     </w:p>
     <w:p>
@@ -350,80 +528,7 @@
         <w:rPr>
           <w:rFonts w:ascii="Times New Roman" w:hAnsi="Times New Roman" w:cs="Times New Roman"/>
         </w:rPr>
-        <w:t>Relevant Coursework: Algorithm Engineering, Database Systems,</w:t>
-      </w:r>
-      <w:r>
-        <w:rPr>
-          <w:rFonts w:ascii="Times New Roman" w:hAnsi="Times New Roman" w:cs="Times New Roman"/>
-        </w:rPr>
-        <w:t xml:space="preserve"> </w:t>
-      </w:r>
-      <w:r>
-        <w:rPr>
-          <w:rFonts w:ascii="Times New Roman" w:hAnsi="Times New Roman" w:cs="Times New Roman"/>
-        </w:rPr>
-        <w:t xml:space="preserve">Linear Algebra, </w:t>
-      </w:r>
-    </w:p>
-    <w:p>
-      <w:pPr>
-        <w:pStyle w:val="NoSpacing"/>
-        <w:ind w:firstLine="720"/>
-        <w:rPr>
-          <w:rFonts w:ascii="Times New Roman" w:hAnsi="Times New Roman" w:cs="Times New Roman"/>
-        </w:rPr>
-      </w:pPr>
-      <w:r>
-        <w:rPr>
-          <w:rFonts w:ascii="Times New Roman" w:hAnsi="Times New Roman" w:cs="Times New Roman"/>
-        </w:rPr>
-        <w:t xml:space="preserve">Numerical Analysis, </w:t>
-      </w:r>
-      <w:r>
-        <w:rPr>
-          <w:rFonts w:ascii="Times New Roman" w:hAnsi="Times New Roman" w:cs="Times New Roman"/>
-        </w:rPr>
-        <w:t>Software Design</w:t>
-      </w:r>
-      <w:r>
-        <w:rPr>
-          <w:rFonts w:ascii="Times New Roman" w:hAnsi="Times New Roman" w:cs="Times New Roman"/>
-        </w:rPr>
-        <w:t>,</w:t>
-      </w:r>
-      <w:r>
-        <w:rPr>
-          <w:rFonts w:ascii="Times New Roman" w:hAnsi="Times New Roman" w:cs="Times New Roman"/>
-        </w:rPr>
-        <w:t xml:space="preserve"> and Network Security</w:t>
-      </w:r>
-    </w:p>
-    <w:p>
-      <w:pPr>
-        <w:pStyle w:val="NoSpacing"/>
-        <w:spacing w:before="40"/>
-        <w:rPr>
-          <w:rFonts w:ascii="Times New Roman" w:hAnsi="Times New Roman" w:cs="Times New Roman"/>
-          <w:b/>
-          <w:bCs/>
-        </w:rPr>
-      </w:pPr>
-      <w:r>
-        <w:rPr>
-          <w:rFonts w:ascii="Times New Roman" w:hAnsi="Times New Roman" w:cs="Times New Roman"/>
-          <w:b/>
-          <w:bCs/>
-        </w:rPr>
-        <w:t>M.S., Computer Science expected May 2020</w:t>
-      </w:r>
-      <w:r>
-        <w:rPr>
-          <w:rFonts w:ascii="Times New Roman" w:hAnsi="Times New Roman" w:cs="Times New Roman"/>
-          <w:b/>
-          <w:bCs/>
-        </w:rPr>
-        <w:tab/>
-        <w:t xml:space="preserve">         Michigan State University, East Lansing, MI</w:t>
+        <w:t>GPA: 3.75</w:t>
       </w:r>
     </w:p>
     <w:p>
@@ -442,43 +547,20 @@
       <w:r>
         <w:rPr>
           <w:rFonts w:ascii="Times New Roman" w:hAnsi="Times New Roman" w:cs="Times New Roman"/>
-          <w:bCs/>
-        </w:rPr>
-        <w:t xml:space="preserve">Graduate </w:t>
-      </w:r>
-      <w:r>
-        <w:rPr>
-          <w:rFonts w:ascii="Times New Roman" w:hAnsi="Times New Roman" w:cs="Times New Roman"/>
-          <w:bCs/>
-        </w:rPr>
-        <w:t>Teaching Assistant</w:t>
-      </w:r>
-      <w:r>
-        <w:rPr>
-          <w:rFonts w:ascii="Times New Roman" w:hAnsi="Times New Roman" w:cs="Times New Roman"/>
-          <w:b/>
-          <w:bCs/>
-        </w:rPr>
-        <w:t xml:space="preserve"> </w:t>
-      </w:r>
-      <w:r>
-        <w:rPr>
-          <w:rFonts w:ascii="Times New Roman" w:hAnsi="Times New Roman" w:cs="Times New Roman"/>
-        </w:rPr>
-        <w:t xml:space="preserve">for </w:t>
-      </w:r>
-      <w:r>
-        <w:rPr>
-          <w:rFonts w:ascii="Times New Roman" w:hAnsi="Times New Roman" w:cs="Times New Roman"/>
-          <w:bCs/>
-        </w:rPr>
-        <w:t xml:space="preserve">Web App Development and </w:t>
-      </w:r>
-      <w:r>
-        <w:rPr>
-          <w:rFonts w:ascii="Times New Roman" w:hAnsi="Times New Roman" w:cs="Times New Roman"/>
-        </w:rPr>
-        <w:t>Object-Oriented Programming</w:t>
+        </w:rPr>
+        <w:t>CSE 881, Data Mining</w:t>
+      </w:r>
+      <w:r>
+        <w:rPr>
+          <w:rFonts w:ascii="Times New Roman" w:hAnsi="Times New Roman" w:cs="Times New Roman"/>
+        </w:rPr>
+        <w:t xml:space="preserve"> – </w:t>
+      </w:r>
+      <w:r>
+        <w:rPr>
+          <w:rFonts w:ascii="Times New Roman" w:hAnsi="Times New Roman" w:cs="Times New Roman"/>
+        </w:rPr>
+        <w:t>Techniques and algorithms for knowledge discovery in databases</w:t>
       </w:r>
     </w:p>
     <w:p>
@@ -498,30 +580,113 @@
         <w:rPr>
           <w:rFonts w:ascii="Times New Roman" w:hAnsi="Times New Roman" w:cs="Times New Roman"/>
         </w:rPr>
-        <w:t xml:space="preserve">Relevant Coursework: Data Mining, Machine Learning, Artificial Intelligence, Computer </w:t>
+        <w:t>CSE 847, Machine Learning</w:t>
+      </w:r>
+      <w:r>
+        <w:rPr>
+          <w:rFonts w:ascii="Times New Roman" w:hAnsi="Times New Roman" w:cs="Times New Roman"/>
+        </w:rPr>
+        <w:t xml:space="preserve"> – </w:t>
+      </w:r>
+      <w:r>
+        <w:rPr>
+          <w:rFonts w:ascii="Times New Roman" w:hAnsi="Times New Roman" w:cs="Times New Roman"/>
+        </w:rPr>
+        <w:t xml:space="preserve">Computational study of </w:t>
+      </w:r>
+      <w:r>
+        <w:rPr>
+          <w:rFonts w:ascii="Times New Roman" w:hAnsi="Times New Roman" w:cs="Times New Roman"/>
+        </w:rPr>
+        <w:t xml:space="preserve">various paradigms in </w:t>
+      </w:r>
+      <w:r>
+        <w:rPr>
+          <w:rFonts w:ascii="Times New Roman" w:hAnsi="Times New Roman" w:cs="Times New Roman"/>
+        </w:rPr>
+        <w:t>learning and data mining</w:t>
       </w:r>
     </w:p>
     <w:p>
       <w:pPr>
         <w:pStyle w:val="NoSpacing"/>
-        <w:ind w:firstLine="720"/>
-        <w:rPr>
-          <w:rFonts w:ascii="Times New Roman" w:hAnsi="Times New Roman" w:cs="Times New Roman"/>
-          <w:b/>
-          <w:bCs/>
-        </w:rPr>
-      </w:pPr>
-      <w:r>
-        <w:rPr>
-          <w:rFonts w:ascii="Times New Roman" w:hAnsi="Times New Roman" w:cs="Times New Roman"/>
-        </w:rPr>
-        <w:t>Vision, Natural Language Processing, Distributed Systems</w:t>
+        <w:numPr>
+          <w:ilvl w:val="0"/>
+          <w:numId w:val="17"/>
+        </w:numPr>
+        <w:rPr>
+          <w:rFonts w:ascii="Times New Roman" w:hAnsi="Times New Roman" w:cs="Times New Roman"/>
+          <w:b/>
+          <w:bCs/>
+        </w:rPr>
+      </w:pPr>
+      <w:r>
+        <w:rPr>
+          <w:rFonts w:ascii="Times New Roman" w:hAnsi="Times New Roman" w:cs="Times New Roman"/>
+        </w:rPr>
+        <w:t xml:space="preserve">CSE 842, Natural Language Processing – </w:t>
+      </w:r>
+      <w:r>
+        <w:rPr>
+          <w:rFonts w:ascii="Times New Roman" w:hAnsi="Times New Roman" w:cs="Times New Roman"/>
+        </w:rPr>
+        <w:t>Statistical and pragmatic language models and learning algorithms</w:t>
       </w:r>
     </w:p>
     <w:p>
       <w:pPr>
         <w:pStyle w:val="NoSpacing"/>
-        <w:spacing w:before="120"/>
+        <w:numPr>
+          <w:ilvl w:val="0"/>
+          <w:numId w:val="17"/>
+        </w:numPr>
+        <w:rPr>
+          <w:rFonts w:ascii="Times New Roman" w:hAnsi="Times New Roman" w:cs="Times New Roman"/>
+          <w:b/>
+          <w:bCs/>
+        </w:rPr>
+      </w:pPr>
+      <w:r>
+        <w:rPr>
+          <w:rFonts w:ascii="Times New Roman" w:hAnsi="Times New Roman" w:cs="Times New Roman"/>
+        </w:rPr>
+        <w:t>CSE 803, Computer Vision</w:t>
+      </w:r>
+      <w:r>
+        <w:rPr>
+          <w:rFonts w:ascii="Times New Roman" w:hAnsi="Times New Roman" w:cs="Times New Roman"/>
+        </w:rPr>
+        <w:t xml:space="preserve"> –</w:t>
+      </w:r>
+      <w:r>
+        <w:rPr>
+          <w:rFonts w:ascii="Times New Roman" w:hAnsi="Times New Roman" w:cs="Times New Roman"/>
+        </w:rPr>
+        <w:t xml:space="preserve"> </w:t>
+      </w:r>
+      <w:r>
+        <w:rPr>
+          <w:rFonts w:ascii="Times New Roman" w:hAnsi="Times New Roman" w:cs="Times New Roman"/>
+        </w:rPr>
+        <w:t>Applications of v</w:t>
+      </w:r>
+      <w:r>
+        <w:rPr>
+          <w:rFonts w:ascii="Times New Roman" w:hAnsi="Times New Roman" w:cs="Times New Roman"/>
+        </w:rPr>
+        <w:t>isual information processing</w:t>
+      </w:r>
+      <w:r>
+        <w:rPr>
+          <w:rFonts w:ascii="Times New Roman" w:hAnsi="Times New Roman" w:cs="Times New Roman"/>
+        </w:rPr>
+        <w:t xml:space="preserve"> techniques</w:t>
+      </w:r>
+    </w:p>
+    <w:p>
+      <w:pPr>
+        <w:pStyle w:val="NoSpacing"/>
+        <w:spacing w:before="120" w:after="40"/>
         <w:rPr>
           <w:rFonts w:ascii="Times New Roman" w:hAnsi="Times New Roman" w:cs="Times New Roman"/>
           <w:b/>
@@ -540,7 +705,10 @@
         </w:rPr>
         <w:t>Experience</w:t>
       </w:r>
-      <w:r>
+    </w:p>
+    <w:p>
+      <w:pPr>
+        <w:pStyle w:val="NoSpacing"/>
         <w:rPr>
           <w:rFonts w:ascii="Times New Roman" w:hAnsi="Times New Roman" w:cs="Times New Roman"/>
           <w:b/>
@@ -548,13 +716,484 @@
           <w:sz w:val="30"/>
           <w:szCs w:val="30"/>
         </w:rPr>
-        <w:t>/Projects</w:t>
+      </w:pPr>
+      <w:r>
+        <w:rPr>
+          <w:rFonts w:ascii="Times New Roman" w:hAnsi="Times New Roman" w:cs="Times New Roman"/>
+          <w:b/>
+          <w:bCs/>
+        </w:rPr>
+        <w:t xml:space="preserve">Graduate Teaching Assistant </w:t>
+      </w:r>
+      <w:r>
+        <w:rPr>
+          <w:rFonts w:ascii="Times New Roman" w:hAnsi="Times New Roman" w:cs="Times New Roman"/>
+          <w:b/>
+          <w:bCs/>
+        </w:rPr>
+        <w:tab/>
+      </w:r>
+      <w:r>
+        <w:rPr>
+          <w:rFonts w:ascii="Times New Roman" w:hAnsi="Times New Roman" w:cs="Times New Roman"/>
+          <w:b/>
+          <w:bCs/>
+        </w:rPr>
+        <w:tab/>
+      </w:r>
+      <w:r>
+        <w:rPr>
+          <w:rFonts w:ascii="Times New Roman" w:hAnsi="Times New Roman" w:cs="Times New Roman"/>
+          <w:b/>
+          <w:bCs/>
+        </w:rPr>
+        <w:tab/>
+      </w:r>
+      <w:r>
+        <w:rPr>
+          <w:rFonts w:ascii="Times New Roman" w:hAnsi="Times New Roman" w:cs="Times New Roman"/>
+          <w:b/>
+          <w:bCs/>
+        </w:rPr>
+        <w:tab/>
+      </w:r>
+      <w:r>
+        <w:rPr>
+          <w:rFonts w:ascii="Times New Roman" w:hAnsi="Times New Roman" w:cs="Times New Roman"/>
+          <w:b/>
+          <w:bCs/>
+        </w:rPr>
+        <w:tab/>
+      </w:r>
+      <w:r>
+        <w:rPr>
+          <w:rFonts w:ascii="Times New Roman" w:hAnsi="Times New Roman" w:cs="Times New Roman"/>
+          <w:b/>
+          <w:bCs/>
+        </w:rPr>
+        <w:tab/>
+        <w:t xml:space="preserve">        </w:t>
+      </w:r>
+      <w:r>
+        <w:rPr>
+          <w:rFonts w:ascii="Times New Roman" w:hAnsi="Times New Roman" w:cs="Times New Roman"/>
+          <w:b/>
+          <w:bCs/>
+        </w:rPr>
+        <w:tab/>
+      </w:r>
+      <w:r>
+        <w:rPr>
+          <w:rFonts w:ascii="Times New Roman" w:hAnsi="Times New Roman" w:cs="Times New Roman"/>
+          <w:b/>
+          <w:bCs/>
+        </w:rPr>
+        <w:tab/>
+        <w:t xml:space="preserve">        </w:t>
+      </w:r>
+      <w:r>
+        <w:rPr>
+          <w:rFonts w:ascii="Times New Roman" w:hAnsi="Times New Roman" w:cs="Times New Roman"/>
+          <w:b/>
+          <w:bCs/>
+        </w:rPr>
+        <w:t>Ma</w:t>
+      </w:r>
+      <w:r>
+        <w:rPr>
+          <w:rFonts w:ascii="Times New Roman" w:hAnsi="Times New Roman" w:cs="Times New Roman"/>
+          <w:b/>
+          <w:bCs/>
+        </w:rPr>
+        <w:t>y</w:t>
+      </w:r>
+      <w:r>
+        <w:rPr>
+          <w:rFonts w:ascii="Times New Roman" w:hAnsi="Times New Roman" w:cs="Times New Roman"/>
+          <w:b/>
+          <w:bCs/>
+        </w:rPr>
+        <w:t xml:space="preserve"> 2019 – </w:t>
+      </w:r>
+      <w:r>
+        <w:rPr>
+          <w:rFonts w:ascii="Times New Roman" w:hAnsi="Times New Roman" w:cs="Times New Roman"/>
+          <w:b/>
+          <w:bCs/>
+        </w:rPr>
+        <w:t>May 2020</w:t>
       </w:r>
     </w:p>
     <w:p>
       <w:pPr>
         <w:pStyle w:val="NoSpacing"/>
-        <w:spacing w:before="120"/>
+        <w:rPr>
+          <w:rFonts w:ascii="Times New Roman" w:hAnsi="Times New Roman" w:cs="Times New Roman"/>
+          <w:b/>
+          <w:bCs/>
+        </w:rPr>
+      </w:pPr>
+      <w:r>
+        <w:rPr>
+          <w:rFonts w:ascii="Times New Roman" w:hAnsi="Times New Roman" w:cs="Times New Roman"/>
+          <w:b/>
+          <w:bCs/>
+        </w:rPr>
+        <w:t>Michigan State University</w:t>
+      </w:r>
+      <w:r>
+        <w:rPr>
+          <w:rFonts w:ascii="Times New Roman" w:hAnsi="Times New Roman" w:cs="Times New Roman"/>
+          <w:b/>
+          <w:bCs/>
+        </w:rPr>
+        <w:t xml:space="preserve"> </w:t>
+      </w:r>
+      <w:r>
+        <w:rPr>
+          <w:rFonts w:ascii="Times New Roman" w:hAnsi="Times New Roman" w:cs="Times New Roman"/>
+          <w:b/>
+          <w:bCs/>
+        </w:rPr>
+        <w:tab/>
+      </w:r>
+      <w:r>
+        <w:rPr>
+          <w:rFonts w:ascii="Times New Roman" w:hAnsi="Times New Roman" w:cs="Times New Roman"/>
+          <w:b/>
+          <w:bCs/>
+        </w:rPr>
+        <w:tab/>
+      </w:r>
+      <w:r>
+        <w:rPr>
+          <w:rFonts w:ascii="Times New Roman" w:hAnsi="Times New Roman" w:cs="Times New Roman"/>
+          <w:b/>
+          <w:bCs/>
+        </w:rPr>
+        <w:tab/>
+      </w:r>
+      <w:r>
+        <w:rPr>
+          <w:rFonts w:ascii="Times New Roman" w:hAnsi="Times New Roman" w:cs="Times New Roman"/>
+          <w:b/>
+          <w:bCs/>
+        </w:rPr>
+        <w:tab/>
+      </w:r>
+      <w:r>
+        <w:rPr>
+          <w:rFonts w:ascii="Times New Roman" w:hAnsi="Times New Roman" w:cs="Times New Roman"/>
+          <w:b/>
+          <w:bCs/>
+        </w:rPr>
+        <w:tab/>
+      </w:r>
+      <w:r>
+        <w:rPr>
+          <w:rFonts w:ascii="Times New Roman" w:hAnsi="Times New Roman" w:cs="Times New Roman"/>
+          <w:b/>
+          <w:bCs/>
+        </w:rPr>
+        <w:t xml:space="preserve">   </w:t>
+      </w:r>
+      <w:r>
+        <w:rPr>
+          <w:rFonts w:ascii="Times New Roman" w:hAnsi="Times New Roman" w:cs="Times New Roman"/>
+          <w:b/>
+          <w:bCs/>
+        </w:rPr>
+        <w:t xml:space="preserve">           </w:t>
+      </w:r>
+      <w:r>
+        <w:rPr>
+          <w:rFonts w:ascii="Times New Roman" w:hAnsi="Times New Roman" w:cs="Times New Roman"/>
+          <w:b/>
+          <w:bCs/>
+        </w:rPr>
+        <w:t xml:space="preserve">               </w:t>
+      </w:r>
+      <w:r>
+        <w:rPr>
+          <w:rFonts w:ascii="Times New Roman" w:hAnsi="Times New Roman" w:cs="Times New Roman"/>
+          <w:b/>
+          <w:bCs/>
+        </w:rPr>
+        <w:tab/>
+      </w:r>
+      <w:r>
+        <w:rPr>
+          <w:rFonts w:ascii="Times New Roman" w:hAnsi="Times New Roman" w:cs="Times New Roman"/>
+          <w:b/>
+          <w:bCs/>
+        </w:rPr>
+        <w:tab/>
+        <w:t xml:space="preserve">   </w:t>
+      </w:r>
+      <w:r>
+        <w:rPr>
+          <w:rFonts w:ascii="Times New Roman" w:hAnsi="Times New Roman" w:cs="Times New Roman"/>
+          <w:b/>
+          <w:bCs/>
+        </w:rPr>
+        <w:t>East Lansing, MI</w:t>
+      </w:r>
+    </w:p>
+    <w:p>
+      <w:pPr>
+        <w:pStyle w:val="NoSpacing"/>
+        <w:numPr>
+          <w:ilvl w:val="0"/>
+          <w:numId w:val="17"/>
+        </w:numPr>
+        <w:rPr>
+          <w:rFonts w:ascii="Times New Roman" w:hAnsi="Times New Roman" w:cs="Times New Roman"/>
+          <w:b/>
+          <w:bCs/>
+        </w:rPr>
+      </w:pPr>
+      <w:r>
+        <w:rPr>
+          <w:rFonts w:ascii="Times New Roman" w:hAnsi="Times New Roman" w:cs="Times New Roman"/>
+          <w:bCs/>
+        </w:rPr>
+        <w:t>Graduate Teaching Assistant</w:t>
+      </w:r>
+      <w:r>
+        <w:rPr>
+          <w:rFonts w:ascii="Times New Roman" w:hAnsi="Times New Roman" w:cs="Times New Roman"/>
+          <w:b/>
+          <w:bCs/>
+        </w:rPr>
+        <w:t xml:space="preserve"> </w:t>
+      </w:r>
+      <w:r>
+        <w:rPr>
+          <w:rFonts w:ascii="Times New Roman" w:hAnsi="Times New Roman" w:cs="Times New Roman"/>
+        </w:rPr>
+        <w:t xml:space="preserve">for </w:t>
+      </w:r>
+      <w:r>
+        <w:rPr>
+          <w:rFonts w:ascii="Times New Roman" w:hAnsi="Times New Roman" w:cs="Times New Roman"/>
+          <w:bCs/>
+        </w:rPr>
+        <w:t>Web App</w:t>
+      </w:r>
+      <w:r>
+        <w:rPr>
+          <w:rFonts w:ascii="Times New Roman" w:hAnsi="Times New Roman" w:cs="Times New Roman"/>
+          <w:bCs/>
+        </w:rPr>
+        <w:t>lication</w:t>
+      </w:r>
+      <w:r>
+        <w:rPr>
+          <w:rFonts w:ascii="Times New Roman" w:hAnsi="Times New Roman" w:cs="Times New Roman"/>
+          <w:bCs/>
+        </w:rPr>
+        <w:t xml:space="preserve"> Development</w:t>
+      </w:r>
+      <w:r>
+        <w:rPr>
+          <w:rFonts w:ascii="Times New Roman" w:hAnsi="Times New Roman" w:cs="Times New Roman"/>
+          <w:bCs/>
+        </w:rPr>
+        <w:t xml:space="preserve"> (Summer 2019)</w:t>
+      </w:r>
+      <w:r>
+        <w:rPr>
+          <w:rFonts w:ascii="Times New Roman" w:hAnsi="Times New Roman" w:cs="Times New Roman"/>
+          <w:bCs/>
+        </w:rPr>
+        <w:t xml:space="preserve"> </w:t>
+      </w:r>
+    </w:p>
+    <w:p>
+      <w:pPr>
+        <w:pStyle w:val="NoSpacing"/>
+        <w:numPr>
+          <w:ilvl w:val="1"/>
+          <w:numId w:val="17"/>
+        </w:numPr>
+        <w:ind w:left="1008"/>
+        <w:rPr>
+          <w:rFonts w:ascii="Times New Roman" w:hAnsi="Times New Roman" w:cs="Times New Roman"/>
+          <w:b/>
+          <w:bCs/>
+        </w:rPr>
+      </w:pPr>
+      <w:r>
+        <w:rPr>
+          <w:rFonts w:ascii="Times New Roman" w:hAnsi="Times New Roman" w:cs="Times New Roman"/>
+        </w:rPr>
+        <w:t xml:space="preserve">Assisted students </w:t>
+      </w:r>
+      <w:r>
+        <w:rPr>
+          <w:rFonts w:ascii="Times New Roman" w:hAnsi="Times New Roman" w:cs="Times New Roman"/>
+        </w:rPr>
+        <w:t xml:space="preserve">through online help forum </w:t>
+      </w:r>
+      <w:r>
+        <w:rPr>
+          <w:rFonts w:ascii="Times New Roman" w:hAnsi="Times New Roman" w:cs="Times New Roman"/>
+        </w:rPr>
+        <w:t>with</w:t>
+      </w:r>
+      <w:r>
+        <w:rPr>
+          <w:rFonts w:ascii="Times New Roman" w:hAnsi="Times New Roman" w:cs="Times New Roman"/>
+        </w:rPr>
+        <w:t xml:space="preserve"> </w:t>
+      </w:r>
+      <w:r>
+        <w:rPr>
+          <w:rFonts w:ascii="Times New Roman" w:hAnsi="Times New Roman" w:cs="Times New Roman"/>
+        </w:rPr>
+        <w:t xml:space="preserve">development </w:t>
+      </w:r>
+      <w:r>
+        <w:rPr>
+          <w:rFonts w:ascii="Times New Roman" w:hAnsi="Times New Roman" w:cs="Times New Roman"/>
+        </w:rPr>
+        <w:t xml:space="preserve">of web applications using </w:t>
+      </w:r>
+      <w:r>
+        <w:rPr>
+          <w:rFonts w:ascii="Times New Roman" w:hAnsi="Times New Roman" w:cs="Times New Roman"/>
+        </w:rPr>
+        <w:t xml:space="preserve">HTML, PHP, </w:t>
+      </w:r>
+      <w:r>
+        <w:rPr>
+          <w:rFonts w:ascii="Times New Roman" w:hAnsi="Times New Roman" w:cs="Times New Roman"/>
+        </w:rPr>
+        <w:t>CSS,</w:t>
+      </w:r>
+      <w:r>
+        <w:rPr>
+          <w:rFonts w:ascii="Times New Roman" w:hAnsi="Times New Roman" w:cs="Times New Roman"/>
+        </w:rPr>
+        <w:t xml:space="preserve"> </w:t>
+      </w:r>
+      <w:r>
+        <w:rPr>
+          <w:rFonts w:ascii="Times New Roman" w:hAnsi="Times New Roman" w:cs="Times New Roman"/>
+        </w:rPr>
+        <w:t>SQL,</w:t>
+      </w:r>
+      <w:r>
+        <w:rPr>
+          <w:rFonts w:ascii="Times New Roman" w:hAnsi="Times New Roman" w:cs="Times New Roman"/>
+        </w:rPr>
+        <w:t xml:space="preserve"> </w:t>
+      </w:r>
+      <w:r>
+        <w:rPr>
+          <w:rFonts w:ascii="Times New Roman" w:hAnsi="Times New Roman" w:cs="Times New Roman"/>
+        </w:rPr>
+        <w:t>and J</w:t>
+      </w:r>
+      <w:r>
+        <w:rPr>
+          <w:rFonts w:ascii="Times New Roman" w:hAnsi="Times New Roman" w:cs="Times New Roman"/>
+        </w:rPr>
+        <w:t>avaScript</w:t>
+      </w:r>
+      <w:r>
+        <w:rPr>
+          <w:rFonts w:ascii="Times New Roman" w:hAnsi="Times New Roman" w:cs="Times New Roman"/>
+        </w:rPr>
+        <w:t xml:space="preserve"> </w:t>
+      </w:r>
+      <w:r>
+        <w:rPr>
+          <w:rFonts w:ascii="Times New Roman" w:hAnsi="Times New Roman" w:cs="Times New Roman"/>
+        </w:rPr>
+        <w:t>to build</w:t>
+      </w:r>
+      <w:r>
+        <w:rPr>
+          <w:rFonts w:ascii="Times New Roman" w:hAnsi="Times New Roman" w:cs="Times New Roman"/>
+        </w:rPr>
+        <w:t xml:space="preserve"> responsive browser interfaces for remote database </w:t>
+      </w:r>
+      <w:r>
+        <w:rPr>
+          <w:rFonts w:ascii="Times New Roman" w:hAnsi="Times New Roman" w:cs="Times New Roman"/>
+        </w:rPr>
+        <w:t xml:space="preserve">backed sites </w:t>
+      </w:r>
+    </w:p>
+    <w:p>
+      <w:pPr>
+        <w:pStyle w:val="NoSpacing"/>
+        <w:numPr>
+          <w:ilvl w:val="0"/>
+          <w:numId w:val="17"/>
+        </w:numPr>
+        <w:rPr>
+          <w:rFonts w:ascii="Times New Roman" w:hAnsi="Times New Roman" w:cs="Times New Roman"/>
+          <w:b/>
+          <w:bCs/>
+        </w:rPr>
+      </w:pPr>
+      <w:r>
+        <w:rPr>
+          <w:rFonts w:ascii="Times New Roman" w:hAnsi="Times New Roman" w:cs="Times New Roman"/>
+        </w:rPr>
+        <w:t xml:space="preserve">Graduate Teaching Assistant for </w:t>
+      </w:r>
+      <w:r>
+        <w:rPr>
+          <w:rFonts w:ascii="Times New Roman" w:hAnsi="Times New Roman" w:cs="Times New Roman"/>
+        </w:rPr>
+        <w:t>Object-Oriented Programming</w:t>
+      </w:r>
+      <w:r>
+        <w:rPr>
+          <w:rFonts w:ascii="Times New Roman" w:hAnsi="Times New Roman" w:cs="Times New Roman"/>
+        </w:rPr>
+        <w:t xml:space="preserve"> (Fall 2019 and Spring 2020)</w:t>
+      </w:r>
+    </w:p>
+    <w:p>
+      <w:pPr>
+        <w:pStyle w:val="NoSpacing"/>
+        <w:numPr>
+          <w:ilvl w:val="1"/>
+          <w:numId w:val="17"/>
+        </w:numPr>
+        <w:ind w:left="1008"/>
+        <w:rPr>
+          <w:rFonts w:ascii="Times New Roman" w:hAnsi="Times New Roman" w:cs="Times New Roman"/>
+          <w:b/>
+          <w:bCs/>
+        </w:rPr>
+      </w:pPr>
+      <w:r>
+        <w:rPr>
+          <w:rFonts w:ascii="Times New Roman" w:hAnsi="Times New Roman" w:cs="Times New Roman"/>
+        </w:rPr>
+        <w:t xml:space="preserve">Responsible for conducting in-person and online help hours to assist students with the development of MFC applications in C++ with a focus on </w:t>
+      </w:r>
+      <w:r>
+        <w:rPr>
+          <w:rFonts w:ascii="Times New Roman" w:hAnsi="Times New Roman" w:cs="Times New Roman"/>
+        </w:rPr>
+        <w:t xml:space="preserve">teaching </w:t>
+      </w:r>
+      <w:r>
+        <w:rPr>
+          <w:rFonts w:ascii="Times New Roman" w:hAnsi="Times New Roman" w:cs="Times New Roman"/>
+        </w:rPr>
+        <w:t xml:space="preserve">object-oriented methodologies </w:t>
+      </w:r>
+    </w:p>
+    <w:p>
+      <w:pPr>
+        <w:pStyle w:val="NoSpacing"/>
         <w:rPr>
           <w:rFonts w:ascii="Times New Roman" w:hAnsi="Times New Roman" w:cs="Times New Roman"/>
           <w:b/>
@@ -585,6 +1224,23 @@
           <w:b/>
           <w:bCs/>
         </w:rPr>
+        <w:tab/>
+      </w:r>
+      <w:r>
+        <w:rPr>
+          <w:rFonts w:ascii="Times New Roman" w:hAnsi="Times New Roman" w:cs="Times New Roman"/>
+          <w:b/>
+          <w:bCs/>
+        </w:rPr>
+        <w:tab/>
+        <w:t xml:space="preserve">            </w:t>
+      </w:r>
+      <w:r>
+        <w:rPr>
+          <w:rFonts w:ascii="Times New Roman" w:hAnsi="Times New Roman" w:cs="Times New Roman"/>
+          <w:b/>
+          <w:bCs/>
+        </w:rPr>
         <w:t>Mar</w:t>
       </w:r>
       <w:r>
@@ -627,7 +1283,7 @@
           <w:b/>
           <w:bCs/>
         </w:rPr>
-        <w:t>Trove Labs</w:t>
+        <w:t>LiveSpot</w:t>
       </w:r>
       <w:r>
         <w:rPr>
@@ -716,6 +1372,23 @@
           <w:bCs/>
         </w:rPr>
         <w:t xml:space="preserve">             </w:t>
+      </w:r>
+      <w:r>
+        <w:rPr>
+          <w:rFonts w:ascii="Times New Roman" w:hAnsi="Times New Roman" w:cs="Times New Roman"/>
+          <w:b/>
+          <w:bCs/>
+        </w:rPr>
+        <w:tab/>
+      </w:r>
+      <w:r>
+        <w:rPr>
+          <w:rFonts w:ascii="Times New Roman" w:hAnsi="Times New Roman" w:cs="Times New Roman"/>
+          <w:b/>
+          <w:bCs/>
+        </w:rPr>
+        <w:tab/>
+        <w:t xml:space="preserve">   </w:t>
       </w:r>
       <w:r>
         <w:rPr>
@@ -743,73 +1416,61 @@
         <w:rPr>
           <w:rFonts w:ascii="Times New Roman" w:hAnsi="Times New Roman" w:cs="Times New Roman"/>
         </w:rPr>
-        <w:t xml:space="preserve">Lead developer for </w:t>
-      </w:r>
-      <w:r>
-        <w:rPr>
-          <w:rFonts w:ascii="Times New Roman" w:hAnsi="Times New Roman" w:cs="Times New Roman"/>
-        </w:rPr>
-        <w:t xml:space="preserve">mobile </w:t>
-      </w:r>
-      <w:r>
-        <w:rPr>
-          <w:rFonts w:ascii="Times New Roman" w:hAnsi="Times New Roman" w:cs="Times New Roman"/>
-        </w:rPr>
-        <w:t>l</w:t>
-      </w:r>
-      <w:r>
-        <w:rPr>
-          <w:rFonts w:ascii="Times New Roman" w:hAnsi="Times New Roman" w:cs="Times New Roman"/>
-        </w:rPr>
-        <w:t>oyalty</w:t>
-      </w:r>
-      <w:r>
-        <w:rPr>
-          <w:rFonts w:ascii="Times New Roman" w:hAnsi="Times New Roman" w:cs="Times New Roman"/>
-        </w:rPr>
-        <w:t xml:space="preserve"> program</w:t>
-      </w:r>
-      <w:r>
-        <w:rPr>
-          <w:rFonts w:ascii="Times New Roman" w:hAnsi="Times New Roman" w:cs="Times New Roman"/>
-        </w:rPr>
-        <w:t xml:space="preserve"> and </w:t>
-      </w:r>
-      <w:r>
-        <w:rPr>
-          <w:rFonts w:ascii="Times New Roman" w:hAnsi="Times New Roman" w:cs="Times New Roman"/>
-        </w:rPr>
-        <w:t xml:space="preserve">promotions platform </w:t>
-      </w:r>
-    </w:p>
-    <w:p>
-      <w:pPr>
-        <w:pStyle w:val="ListParagraph"/>
-        <w:numPr>
-          <w:ilvl w:val="0"/>
-          <w:numId w:val="21"/>
-        </w:numPr>
-        <w:rPr>
-          <w:rFonts w:ascii="Times New Roman" w:hAnsi="Times New Roman" w:cs="Times New Roman"/>
-        </w:rPr>
-      </w:pPr>
-      <w:r>
-        <w:rPr>
-          <w:rFonts w:ascii="Times New Roman" w:hAnsi="Times New Roman" w:cs="Times New Roman"/>
-        </w:rPr>
-        <w:t>Involved with product and system design and implementation including iOS/Android frontends, in-store Bluetooth Low Energy sensors, and Cloud Firestore</w:t>
-      </w:r>
-      <w:r>
-        <w:rPr>
-          <w:rFonts w:ascii="Times New Roman" w:hAnsi="Times New Roman" w:cs="Times New Roman"/>
-        </w:rPr>
-        <w:t xml:space="preserve"> NoSQL database</w:t>
+        <w:t xml:space="preserve">Addressed issue of reliable communication at live events by creating social media application </w:t>
+      </w:r>
+      <w:r>
+        <w:rPr>
+          <w:rFonts w:ascii="Times New Roman" w:hAnsi="Times New Roman" w:cs="Times New Roman"/>
+        </w:rPr>
+        <w:t>connected by</w:t>
       </w:r>
       <w:r>
         <w:rPr>
           <w:rFonts w:ascii="Times New Roman" w:hAnsi="Times New Roman" w:cs="Times New Roman"/>
         </w:rPr>
         <w:t xml:space="preserve"> </w:t>
+      </w:r>
+      <w:r>
+        <w:rPr>
+          <w:rFonts w:ascii="Times New Roman" w:hAnsi="Times New Roman" w:cs="Times New Roman"/>
+        </w:rPr>
+        <w:t xml:space="preserve">a </w:t>
+      </w:r>
+      <w:r>
+        <w:rPr>
+          <w:rFonts w:ascii="Times New Roman" w:hAnsi="Times New Roman" w:cs="Times New Roman"/>
+        </w:rPr>
+        <w:t>Bluetooth mesh network</w:t>
+      </w:r>
+      <w:r>
+        <w:rPr>
+          <w:rFonts w:ascii="Times New Roman" w:hAnsi="Times New Roman" w:cs="Times New Roman"/>
+        </w:rPr>
+        <w:t>,</w:t>
+      </w:r>
+      <w:r>
+        <w:rPr>
+          <w:rFonts w:ascii="Times New Roman" w:hAnsi="Times New Roman" w:cs="Times New Roman"/>
+        </w:rPr>
+        <w:t xml:space="preserve"> giving venues and fans access to </w:t>
+      </w:r>
+      <w:r>
+        <w:rPr>
+          <w:rFonts w:ascii="Times New Roman" w:hAnsi="Times New Roman" w:cs="Times New Roman"/>
+        </w:rPr>
+        <w:t xml:space="preserve">a </w:t>
+      </w:r>
+      <w:r>
+        <w:rPr>
+          <w:rFonts w:ascii="Times New Roman" w:hAnsi="Times New Roman" w:cs="Times New Roman"/>
+        </w:rPr>
+        <w:t>public chat room</w:t>
+      </w:r>
+      <w:r>
+        <w:rPr>
+          <w:rFonts w:ascii="Times New Roman" w:hAnsi="Times New Roman" w:cs="Times New Roman"/>
+        </w:rPr>
+        <w:t>, private messages, and groups</w:t>
       </w:r>
     </w:p>
     <w:p>
@@ -829,25 +1490,227 @@
         <w:rPr>
           <w:rFonts w:ascii="Times New Roman" w:hAnsi="Times New Roman" w:cs="Times New Roman"/>
         </w:rPr>
-        <w:t>Created</w:t>
-      </w:r>
-      <w:r>
-        <w:rPr>
-          <w:rFonts w:ascii="Times New Roman" w:hAnsi="Times New Roman" w:cs="Times New Roman"/>
-        </w:rPr>
-        <w:t xml:space="preserve"> React </w:t>
-      </w:r>
-      <w:r>
-        <w:rPr>
-          <w:rFonts w:ascii="Times New Roman" w:hAnsi="Times New Roman" w:cs="Times New Roman"/>
-        </w:rPr>
-        <w:t xml:space="preserve">merchant dashboard for </w:t>
-      </w:r>
-      <w:r>
-        <w:rPr>
-          <w:rFonts w:ascii="Times New Roman" w:hAnsi="Times New Roman" w:cs="Times New Roman"/>
-        </w:rPr>
-        <w:t>program creation, monitoring, and consumer analytics</w:t>
+        <w:t>Involved in product de</w:t>
+      </w:r>
+      <w:r>
+        <w:rPr>
+          <w:rFonts w:ascii="Times New Roman" w:hAnsi="Times New Roman" w:cs="Times New Roman"/>
+        </w:rPr>
+        <w:t>sign</w:t>
+      </w:r>
+      <w:r>
+        <w:rPr>
+          <w:rFonts w:ascii="Times New Roman" w:hAnsi="Times New Roman" w:cs="Times New Roman"/>
+        </w:rPr>
+        <w:t xml:space="preserve"> </w:t>
+      </w:r>
+      <w:r>
+        <w:rPr>
+          <w:rFonts w:ascii="Times New Roman" w:hAnsi="Times New Roman" w:cs="Times New Roman"/>
+        </w:rPr>
+        <w:t>and development oversight</w:t>
+      </w:r>
+      <w:r>
+        <w:rPr>
+          <w:rFonts w:ascii="Times New Roman" w:hAnsi="Times New Roman" w:cs="Times New Roman"/>
+        </w:rPr>
+        <w:t xml:space="preserve">: </w:t>
+      </w:r>
+      <w:r>
+        <w:rPr>
+          <w:rFonts w:ascii="Times New Roman" w:hAnsi="Times New Roman" w:cs="Times New Roman"/>
+        </w:rPr>
+        <w:t>weighing business, hardware, safety, and user experience considerations to deliver a</w:t>
+      </w:r>
+      <w:r>
+        <w:rPr>
+          <w:rFonts w:ascii="Times New Roman" w:hAnsi="Times New Roman" w:cs="Times New Roman"/>
+        </w:rPr>
+        <w:t>n application which provides value to the live event ecosystem</w:t>
+      </w:r>
+    </w:p>
+    <w:p>
+      <w:pPr>
+        <w:pStyle w:val="NoSpacing"/>
+        <w:spacing w:before="120"/>
+        <w:rPr>
+          <w:rFonts w:ascii="Times New Roman" w:hAnsi="Times New Roman" w:cs="Times New Roman"/>
+          <w:b/>
+          <w:bCs/>
+          <w:sz w:val="30"/>
+          <w:szCs w:val="30"/>
+        </w:rPr>
+      </w:pPr>
+      <w:r>
+        <w:rPr>
+          <w:rFonts w:ascii="Times New Roman" w:hAnsi="Times New Roman" w:cs="Times New Roman"/>
+          <w:b/>
+          <w:bCs/>
+        </w:rPr>
+        <w:t xml:space="preserve">Co-founder/CTO                                                                                                    </w:t>
+      </w:r>
+      <w:r>
+        <w:rPr>
+          <w:rFonts w:ascii="Times New Roman" w:hAnsi="Times New Roman" w:cs="Times New Roman"/>
+          <w:b/>
+          <w:bCs/>
+        </w:rPr>
+        <w:t xml:space="preserve">  </w:t>
+      </w:r>
+      <w:r>
+        <w:rPr>
+          <w:rFonts w:ascii="Times New Roman" w:hAnsi="Times New Roman" w:cs="Times New Roman"/>
+          <w:b/>
+          <w:bCs/>
+        </w:rPr>
+        <w:tab/>
+      </w:r>
+      <w:r>
+        <w:rPr>
+          <w:rFonts w:ascii="Times New Roman" w:hAnsi="Times New Roman" w:cs="Times New Roman"/>
+          <w:b/>
+          <w:bCs/>
+        </w:rPr>
+        <w:tab/>
+        <w:t xml:space="preserve"> </w:t>
+      </w:r>
+      <w:r>
+        <w:rPr>
+          <w:rFonts w:ascii="Times New Roman" w:hAnsi="Times New Roman" w:cs="Times New Roman"/>
+          <w:b/>
+          <w:bCs/>
+        </w:rPr>
+        <w:t>Jan</w:t>
+      </w:r>
+      <w:r>
+        <w:rPr>
+          <w:rFonts w:ascii="Times New Roman" w:hAnsi="Times New Roman" w:cs="Times New Roman"/>
+          <w:b/>
+          <w:bCs/>
+        </w:rPr>
+        <w:t xml:space="preserve"> 201</w:t>
+      </w:r>
+      <w:r>
+        <w:rPr>
+          <w:rFonts w:ascii="Times New Roman" w:hAnsi="Times New Roman" w:cs="Times New Roman"/>
+          <w:b/>
+          <w:bCs/>
+        </w:rPr>
+        <w:t>8</w:t>
+      </w:r>
+      <w:r>
+        <w:rPr>
+          <w:rFonts w:ascii="Times New Roman" w:hAnsi="Times New Roman" w:cs="Times New Roman"/>
+          <w:b/>
+          <w:bCs/>
+        </w:rPr>
+        <w:t xml:space="preserve"> – Present</w:t>
+      </w:r>
+    </w:p>
+    <w:p>
+      <w:pPr>
+        <w:pStyle w:val="NoSpacing"/>
+        <w:rPr>
+          <w:rFonts w:ascii="Times New Roman" w:hAnsi="Times New Roman" w:cs="Times New Roman"/>
+          <w:b/>
+          <w:bCs/>
+        </w:rPr>
+      </w:pPr>
+      <w:r>
+        <w:rPr>
+          <w:rFonts w:ascii="Times New Roman" w:hAnsi="Times New Roman" w:cs="Times New Roman"/>
+          <w:b/>
+          <w:bCs/>
+        </w:rPr>
+        <w:t>Genesis Investment</w:t>
+      </w:r>
+      <w:r>
+        <w:rPr>
+          <w:rFonts w:ascii="Times New Roman" w:hAnsi="Times New Roman" w:cs="Times New Roman"/>
+          <w:b/>
+          <w:bCs/>
+        </w:rPr>
+        <w:t>s</w:t>
+      </w:r>
+      <w:r>
+        <w:rPr>
+          <w:rFonts w:ascii="Times New Roman" w:hAnsi="Times New Roman" w:cs="Times New Roman"/>
+          <w:b/>
+          <w:bCs/>
+        </w:rPr>
+        <w:t xml:space="preserve"> LLC</w:t>
+      </w:r>
+      <w:r>
+        <w:rPr>
+          <w:rFonts w:ascii="Times New Roman" w:hAnsi="Times New Roman" w:cs="Times New Roman"/>
+          <w:b/>
+          <w:bCs/>
+        </w:rPr>
+        <w:tab/>
+      </w:r>
+      <w:r>
+        <w:rPr>
+          <w:rFonts w:ascii="Times New Roman" w:hAnsi="Times New Roman" w:cs="Times New Roman"/>
+          <w:b/>
+          <w:bCs/>
+        </w:rPr>
+        <w:tab/>
+      </w:r>
+      <w:r>
+        <w:rPr>
+          <w:rFonts w:ascii="Times New Roman" w:hAnsi="Times New Roman" w:cs="Times New Roman"/>
+          <w:b/>
+          <w:bCs/>
+        </w:rPr>
+        <w:tab/>
+      </w:r>
+      <w:r>
+        <w:rPr>
+          <w:rFonts w:ascii="Times New Roman" w:hAnsi="Times New Roman" w:cs="Times New Roman"/>
+          <w:b/>
+          <w:bCs/>
+        </w:rPr>
+        <w:tab/>
+      </w:r>
+      <w:r>
+        <w:rPr>
+          <w:rFonts w:ascii="Times New Roman" w:hAnsi="Times New Roman" w:cs="Times New Roman"/>
+          <w:b/>
+          <w:bCs/>
+        </w:rPr>
+        <w:tab/>
+      </w:r>
+      <w:r>
+        <w:rPr>
+          <w:rFonts w:ascii="Times New Roman" w:hAnsi="Times New Roman" w:cs="Times New Roman"/>
+          <w:b/>
+          <w:bCs/>
+        </w:rPr>
+        <w:tab/>
+      </w:r>
+      <w:r>
+        <w:rPr>
+          <w:rFonts w:ascii="Times New Roman" w:hAnsi="Times New Roman" w:cs="Times New Roman"/>
+          <w:b/>
+          <w:bCs/>
+        </w:rPr>
+        <w:t xml:space="preserve">                             </w:t>
+      </w:r>
+      <w:r>
+        <w:rPr>
+          <w:rFonts w:ascii="Times New Roman" w:hAnsi="Times New Roman" w:cs="Times New Roman"/>
+          <w:b/>
+          <w:bCs/>
+        </w:rPr>
+        <w:t xml:space="preserve">             </w:t>
+      </w:r>
+      <w:r>
+        <w:rPr>
+          <w:rFonts w:ascii="Times New Roman" w:hAnsi="Times New Roman" w:cs="Times New Roman"/>
+          <w:b/>
+          <w:bCs/>
+        </w:rPr>
+        <w:t>East Lansing, MI</w:t>
       </w:r>
     </w:p>
     <w:p>
@@ -858,285 +1721,125 @@
           <w:numId w:val="21"/>
         </w:numPr>
         <w:rPr>
-          <w:rFonts w:ascii="Times New Roman" w:hAnsi="Times New Roman" w:cs="Times New Roman"/>
-          <w:b/>
-          <w:bCs/>
-        </w:rPr>
-      </w:pPr>
-      <w:r>
-        <w:rPr>
-          <w:rFonts w:ascii="Times New Roman" w:hAnsi="Times New Roman" w:cs="Times New Roman"/>
-        </w:rPr>
-        <w:t xml:space="preserve">Utilized predictive modeling </w:t>
-      </w:r>
-      <w:r>
-        <w:rPr>
-          <w:rFonts w:ascii="Times New Roman" w:hAnsi="Times New Roman" w:cs="Times New Roman"/>
-        </w:rPr>
-        <w:t xml:space="preserve">to analyze consumer trends and customize </w:t>
-      </w:r>
-      <w:r>
-        <w:rPr>
-          <w:rFonts w:ascii="Times New Roman" w:hAnsi="Times New Roman" w:cs="Times New Roman"/>
-        </w:rPr>
-        <w:t>recommendations</w:t>
-      </w:r>
-    </w:p>
-    <w:p>
-      <w:pPr>
-        <w:pStyle w:val="NoSpacing"/>
-        <w:spacing w:before="120"/>
-        <w:rPr>
-          <w:rFonts w:ascii="Times New Roman" w:hAnsi="Times New Roman" w:cs="Times New Roman"/>
-          <w:b/>
-          <w:bCs/>
-          <w:sz w:val="30"/>
-          <w:szCs w:val="30"/>
-        </w:rPr>
-      </w:pPr>
-      <w:r>
-        <w:rPr>
-          <w:rFonts w:ascii="Times New Roman" w:hAnsi="Times New Roman" w:cs="Times New Roman"/>
-          <w:b/>
-          <w:bCs/>
-        </w:rPr>
-        <w:t xml:space="preserve">Co-founder/CTO                                                                                                    </w:t>
-      </w:r>
-      <w:r>
-        <w:rPr>
-          <w:rFonts w:ascii="Times New Roman" w:hAnsi="Times New Roman" w:cs="Times New Roman"/>
-          <w:b/>
-          <w:bCs/>
-        </w:rPr>
-        <w:t xml:space="preserve">  Jan</w:t>
-      </w:r>
-      <w:r>
-        <w:rPr>
-          <w:rFonts w:ascii="Times New Roman" w:hAnsi="Times New Roman" w:cs="Times New Roman"/>
-          <w:b/>
-          <w:bCs/>
-        </w:rPr>
-        <w:t xml:space="preserve"> 201</w:t>
-      </w:r>
-      <w:r>
-        <w:rPr>
-          <w:rFonts w:ascii="Times New Roman" w:hAnsi="Times New Roman" w:cs="Times New Roman"/>
-          <w:b/>
-          <w:bCs/>
-        </w:rPr>
-        <w:t>8</w:t>
-      </w:r>
-      <w:r>
-        <w:rPr>
-          <w:rFonts w:ascii="Times New Roman" w:hAnsi="Times New Roman" w:cs="Times New Roman"/>
-          <w:b/>
-          <w:bCs/>
-        </w:rPr>
-        <w:t xml:space="preserve"> – Present</w:t>
-      </w:r>
-    </w:p>
-    <w:p>
-      <w:pPr>
-        <w:pStyle w:val="NoSpacing"/>
-        <w:rPr>
-          <w:rFonts w:ascii="Times New Roman" w:hAnsi="Times New Roman" w:cs="Times New Roman"/>
-          <w:b/>
-          <w:bCs/>
-        </w:rPr>
-      </w:pPr>
-      <w:r>
-        <w:rPr>
-          <w:rFonts w:ascii="Times New Roman" w:hAnsi="Times New Roman" w:cs="Times New Roman"/>
-          <w:b/>
-          <w:bCs/>
-        </w:rPr>
-        <w:t>Genesis Investment</w:t>
-      </w:r>
-      <w:r>
-        <w:rPr>
-          <w:rFonts w:ascii="Times New Roman" w:hAnsi="Times New Roman" w:cs="Times New Roman"/>
-          <w:b/>
-          <w:bCs/>
-        </w:rPr>
-        <w:t>s</w:t>
-      </w:r>
-      <w:r>
-        <w:rPr>
-          <w:rFonts w:ascii="Times New Roman" w:hAnsi="Times New Roman" w:cs="Times New Roman"/>
-          <w:b/>
-          <w:bCs/>
-        </w:rPr>
-        <w:tab/>
-      </w:r>
-      <w:r>
-        <w:rPr>
-          <w:rFonts w:ascii="Times New Roman" w:hAnsi="Times New Roman" w:cs="Times New Roman"/>
-          <w:b/>
-          <w:bCs/>
-        </w:rPr>
-        <w:tab/>
-      </w:r>
-      <w:r>
-        <w:rPr>
-          <w:rFonts w:ascii="Times New Roman" w:hAnsi="Times New Roman" w:cs="Times New Roman"/>
-          <w:b/>
-          <w:bCs/>
-        </w:rPr>
-        <w:tab/>
-      </w:r>
-      <w:r>
-        <w:rPr>
-          <w:rFonts w:ascii="Times New Roman" w:hAnsi="Times New Roman" w:cs="Times New Roman"/>
-          <w:b/>
-          <w:bCs/>
-        </w:rPr>
-        <w:tab/>
-      </w:r>
-      <w:r>
-        <w:rPr>
-          <w:rFonts w:ascii="Times New Roman" w:hAnsi="Times New Roman" w:cs="Times New Roman"/>
-          <w:b/>
-          <w:bCs/>
-        </w:rPr>
-        <w:tab/>
-      </w:r>
-      <w:r>
-        <w:rPr>
-          <w:rFonts w:ascii="Times New Roman" w:hAnsi="Times New Roman" w:cs="Times New Roman"/>
-          <w:b/>
-          <w:bCs/>
-        </w:rPr>
-        <w:tab/>
-      </w:r>
-      <w:r>
-        <w:rPr>
-          <w:rFonts w:ascii="Times New Roman" w:hAnsi="Times New Roman" w:cs="Times New Roman"/>
-          <w:b/>
-          <w:bCs/>
-        </w:rPr>
-        <w:t xml:space="preserve">                             </w:t>
-      </w:r>
-      <w:r>
-        <w:rPr>
-          <w:rFonts w:ascii="Times New Roman" w:hAnsi="Times New Roman" w:cs="Times New Roman"/>
-          <w:b/>
-          <w:bCs/>
-        </w:rPr>
-        <w:t>East Lansing, MI</w:t>
-      </w:r>
-    </w:p>
-    <w:p>
-      <w:pPr>
-        <w:pStyle w:val="NoSpacing"/>
-        <w:numPr>
-          <w:ilvl w:val="0"/>
-          <w:numId w:val="21"/>
-        </w:numPr>
-        <w:rPr>
-          <w:rFonts w:ascii="Times New Roman" w:hAnsi="Times New Roman" w:cs="Times New Roman"/>
-          <w:b/>
-          <w:bCs/>
-        </w:rPr>
-      </w:pPr>
-      <w:r>
-        <w:rPr>
-          <w:rFonts w:ascii="Times New Roman" w:hAnsi="Times New Roman" w:cs="Times New Roman"/>
-        </w:rPr>
-        <w:t xml:space="preserve">Lead developer for </w:t>
-      </w:r>
-      <w:r>
-        <w:rPr>
-          <w:rFonts w:ascii="Times New Roman" w:hAnsi="Times New Roman" w:cs="Times New Roman"/>
-        </w:rPr>
-        <w:t>algorithm-based cryptocurrency and blockchain asset investment platform</w:t>
-      </w:r>
-    </w:p>
-    <w:p>
-      <w:pPr>
-        <w:pStyle w:val="NoSpacing"/>
-        <w:numPr>
-          <w:ilvl w:val="0"/>
-          <w:numId w:val="21"/>
-        </w:numPr>
-        <w:rPr>
-          <w:rFonts w:ascii="Times New Roman" w:hAnsi="Times New Roman" w:cs="Times New Roman"/>
-        </w:rPr>
-      </w:pPr>
-      <w:r>
-        <w:rPr>
-          <w:rFonts w:ascii="Times New Roman" w:hAnsi="Times New Roman" w:cs="Times New Roman"/>
-        </w:rPr>
-        <w:t>Designed and implemented</w:t>
-      </w:r>
-      <w:r>
-        <w:rPr>
-          <w:rFonts w:ascii="Times New Roman" w:hAnsi="Times New Roman" w:cs="Times New Roman"/>
-        </w:rPr>
-        <w:t xml:space="preserve"> data pipeline for automated trading algorithms using Cron Jobs</w:t>
-      </w:r>
-      <w:r>
-        <w:rPr>
-          <w:rFonts w:ascii="Times New Roman" w:hAnsi="Times New Roman" w:cs="Times New Roman"/>
-        </w:rPr>
-        <w:t xml:space="preserve"> and MySQL database </w:t>
-      </w:r>
-      <w:r>
-        <w:rPr>
-          <w:rFonts w:ascii="Times New Roman" w:hAnsi="Times New Roman" w:cs="Times New Roman"/>
+          <w:rStyle w:val="Hyperlink"/>
+          <w:rFonts w:ascii="Times New Roman" w:hAnsi="Times New Roman" w:cs="Times New Roman"/>
+          <w:b/>
+          <w:bCs/>
+          <w:color w:val="auto"/>
+          <w:u w:val="none"/>
+        </w:rPr>
+      </w:pPr>
+      <w:r>
+        <w:rPr>
+          <w:rStyle w:val="Hyperlink"/>
+          <w:rFonts w:ascii="Times New Roman" w:hAnsi="Times New Roman" w:cs="Times New Roman"/>
+          <w:color w:val="auto"/>
+          <w:u w:val="none"/>
+        </w:rPr>
+        <w:t xml:space="preserve">Manage blockchain </w:t>
+      </w:r>
+      <w:r>
+        <w:rPr>
+          <w:rStyle w:val="Hyperlink"/>
+          <w:rFonts w:ascii="Times New Roman" w:hAnsi="Times New Roman" w:cs="Times New Roman"/>
+          <w:color w:val="auto"/>
+          <w:u w:val="none"/>
+        </w:rPr>
+        <w:t xml:space="preserve">investment </w:t>
+      </w:r>
+      <w:hyperlink r:id="rId8" w:history="1">
+        <w:r>
+          <w:rPr>
+            <w:rStyle w:val="Hyperlink"/>
+            <w:rFonts w:ascii="Times New Roman" w:hAnsi="Times New Roman" w:cs="Times New Roman"/>
+          </w:rPr>
+          <w:t>platform</w:t>
+        </w:r>
+      </w:hyperlink>
+      <w:r>
+        <w:rPr>
+          <w:rStyle w:val="Hyperlink"/>
+          <w:rFonts w:ascii="Times New Roman" w:hAnsi="Times New Roman" w:cs="Times New Roman"/>
+          <w:color w:val="auto"/>
+          <w:u w:val="none"/>
+        </w:rPr>
+        <w:t xml:space="preserve"> by developing algorithmic trading and </w:t>
+      </w:r>
+      <w:proofErr w:type="spellStart"/>
+      <w:r>
+        <w:rPr>
+          <w:rStyle w:val="Hyperlink"/>
+          <w:rFonts w:ascii="Times New Roman" w:hAnsi="Times New Roman" w:cs="Times New Roman"/>
+          <w:color w:val="auto"/>
+          <w:u w:val="none"/>
+        </w:rPr>
+        <w:t>DeFi</w:t>
+      </w:r>
+      <w:proofErr w:type="spellEnd"/>
+      <w:r>
+        <w:rPr>
+          <w:rStyle w:val="Hyperlink"/>
+          <w:rFonts w:ascii="Times New Roman" w:hAnsi="Times New Roman" w:cs="Times New Roman"/>
+          <w:color w:val="auto"/>
+          <w:u w:val="none"/>
+        </w:rPr>
+        <w:t xml:space="preserve"> (Decentralized Finance)</w:t>
+      </w:r>
+      <w:r>
+        <w:rPr>
+          <w:rStyle w:val="Hyperlink"/>
+          <w:rFonts w:ascii="Times New Roman" w:hAnsi="Times New Roman" w:cs="Times New Roman"/>
+          <w:color w:val="auto"/>
+          <w:u w:val="none"/>
         </w:rPr>
         <w:t xml:space="preserve"> </w:t>
       </w:r>
-    </w:p>
-    <w:p>
-      <w:pPr>
-        <w:pStyle w:val="NoSpacing"/>
-        <w:numPr>
-          <w:ilvl w:val="0"/>
-          <w:numId w:val="21"/>
-        </w:numPr>
-        <w:rPr>
-          <w:rFonts w:ascii="Times New Roman" w:hAnsi="Times New Roman" w:cs="Times New Roman"/>
-        </w:rPr>
-      </w:pPr>
-      <w:r>
-        <w:rPr>
-          <w:rFonts w:ascii="Times New Roman" w:hAnsi="Times New Roman" w:cs="Times New Roman"/>
-        </w:rPr>
-        <w:t xml:space="preserve">Leveraged predictive modeling to create accurate forecasting of asset prices with </w:t>
-      </w:r>
-      <w:proofErr w:type="spellStart"/>
-      <w:r>
-        <w:rPr>
-          <w:rFonts w:ascii="Times New Roman" w:hAnsi="Times New Roman" w:cs="Times New Roman"/>
-        </w:rPr>
-        <w:t>Tensorflow</w:t>
-      </w:r>
-      <w:proofErr w:type="spellEnd"/>
-    </w:p>
-    <w:p>
-      <w:pPr>
-        <w:pStyle w:val="NoSpacing"/>
-        <w:numPr>
-          <w:ilvl w:val="0"/>
-          <w:numId w:val="21"/>
-        </w:numPr>
-        <w:rPr>
-          <w:rFonts w:ascii="Times New Roman" w:hAnsi="Times New Roman" w:cs="Times New Roman"/>
-        </w:rPr>
-      </w:pPr>
-      <w:r>
-        <w:rPr>
-          <w:rFonts w:ascii="Times New Roman" w:hAnsi="Times New Roman" w:cs="Times New Roman"/>
-        </w:rPr>
-        <w:t>Provide investors with transpare</w:t>
-      </w:r>
-      <w:r>
-        <w:rPr>
-          <w:rFonts w:ascii="Times New Roman" w:hAnsi="Times New Roman" w:cs="Times New Roman"/>
-        </w:rPr>
-        <w:t xml:space="preserve">nt reporting by managing public fund with </w:t>
-      </w:r>
-      <w:hyperlink r:id="rId8" w:history="1">
+      <w:r>
+        <w:rPr>
+          <w:rStyle w:val="Hyperlink"/>
+          <w:rFonts w:ascii="Times New Roman" w:hAnsi="Times New Roman" w:cs="Times New Roman"/>
+          <w:color w:val="auto"/>
+          <w:u w:val="none"/>
+        </w:rPr>
+        <w:t xml:space="preserve">strategies to provide transparent financial services </w:t>
+      </w:r>
+      <w:r>
+        <w:rPr>
+          <w:rStyle w:val="Hyperlink"/>
+          <w:rFonts w:ascii="Times New Roman" w:hAnsi="Times New Roman" w:cs="Times New Roman"/>
+          <w:color w:val="auto"/>
+          <w:u w:val="none"/>
+        </w:rPr>
+        <w:t xml:space="preserve">with 65% </w:t>
+      </w:r>
+      <w:r>
+        <w:rPr>
+          <w:rStyle w:val="Hyperlink"/>
+          <w:rFonts w:ascii="Times New Roman" w:hAnsi="Times New Roman" w:cs="Times New Roman"/>
+          <w:color w:val="auto"/>
+          <w:u w:val="none"/>
+        </w:rPr>
+        <w:t>fund</w:t>
+      </w:r>
+      <w:r>
+        <w:rPr>
+          <w:rStyle w:val="Hyperlink"/>
+          <w:rFonts w:ascii="Times New Roman" w:hAnsi="Times New Roman" w:cs="Times New Roman"/>
+          <w:color w:val="auto"/>
+          <w:u w:val="none"/>
+        </w:rPr>
+        <w:t xml:space="preserve"> profits on</w:t>
+      </w:r>
+      <w:r>
+        <w:rPr>
+          <w:rStyle w:val="Hyperlink"/>
+          <w:rFonts w:ascii="Times New Roman" w:hAnsi="Times New Roman" w:cs="Times New Roman"/>
+          <w:color w:val="auto"/>
+          <w:u w:val="none"/>
+        </w:rPr>
+        <w:t xml:space="preserve"> </w:t>
+      </w:r>
+      <w:hyperlink r:id="rId9" w:history="1">
         <w:r>
           <w:rPr>
             <w:rStyle w:val="Hyperlink"/>
@@ -1149,82 +1852,180 @@
     <w:p>
       <w:pPr>
         <w:pStyle w:val="NoSpacing"/>
-        <w:spacing w:before="40"/>
-        <w:rPr>
-          <w:rFonts w:ascii="Times New Roman" w:hAnsi="Times New Roman" w:cs="Times New Roman"/>
-          <w:b/>
-          <w:bCs/>
-        </w:rPr>
-      </w:pPr>
-      <w:r>
-        <w:rPr>
-          <w:rFonts w:ascii="Times New Roman" w:hAnsi="Times New Roman" w:cs="Times New Roman"/>
-          <w:b/>
-          <w:bCs/>
-        </w:rPr>
-        <w:t>Intern, IT                                                                                                       May 2017 – August 2017</w:t>
+        <w:numPr>
+          <w:ilvl w:val="0"/>
+          <w:numId w:val="21"/>
+        </w:numPr>
+        <w:rPr>
+          <w:rFonts w:ascii="Times New Roman" w:hAnsi="Times New Roman" w:cs="Times New Roman"/>
+        </w:rPr>
+      </w:pPr>
+      <w:r>
+        <w:rPr>
+          <w:rFonts w:ascii="Times New Roman" w:hAnsi="Times New Roman" w:cs="Times New Roman"/>
+        </w:rPr>
+        <w:t xml:space="preserve">Research and develop data pipelines and integrations with blockchain financial services </w:t>
+      </w:r>
+      <w:r>
+        <w:rPr>
+          <w:rFonts w:ascii="Times New Roman" w:hAnsi="Times New Roman" w:cs="Times New Roman"/>
+        </w:rPr>
+        <w:t xml:space="preserve">using </w:t>
+      </w:r>
+      <w:r>
+        <w:rPr>
+          <w:rFonts w:ascii="Times New Roman" w:hAnsi="Times New Roman" w:cs="Times New Roman"/>
+        </w:rPr>
+        <w:t xml:space="preserve">SQL, Python, </w:t>
+      </w:r>
+      <w:r>
+        <w:rPr>
+          <w:rFonts w:ascii="Times New Roman" w:hAnsi="Times New Roman" w:cs="Times New Roman"/>
+        </w:rPr>
+        <w:t xml:space="preserve">Solidity, Web3, </w:t>
+      </w:r>
+      <w:r>
+        <w:rPr>
+          <w:rFonts w:ascii="Times New Roman" w:hAnsi="Times New Roman" w:cs="Times New Roman"/>
+        </w:rPr>
+        <w:t xml:space="preserve">and </w:t>
+      </w:r>
+      <w:r>
+        <w:rPr>
+          <w:rFonts w:ascii="Times New Roman" w:hAnsi="Times New Roman" w:cs="Times New Roman"/>
+        </w:rPr>
+        <w:t>React</w:t>
+      </w:r>
+      <w:r>
+        <w:rPr>
+          <w:rFonts w:ascii="Times New Roman" w:hAnsi="Times New Roman" w:cs="Times New Roman"/>
+        </w:rPr>
+        <w:t xml:space="preserve"> </w:t>
+      </w:r>
+      <w:r>
+        <w:rPr>
+          <w:rFonts w:ascii="Times New Roman" w:hAnsi="Times New Roman" w:cs="Times New Roman"/>
+        </w:rPr>
+        <w:t>to provide investors wit</w:t>
+      </w:r>
+      <w:r>
+        <w:rPr>
+          <w:rFonts w:ascii="Times New Roman" w:hAnsi="Times New Roman" w:cs="Times New Roman"/>
+        </w:rPr>
+        <w:t xml:space="preserve">h exposure to groundbreaking </w:t>
+      </w:r>
+      <w:proofErr w:type="spellStart"/>
+      <w:r>
+        <w:rPr>
+          <w:rFonts w:ascii="Times New Roman" w:hAnsi="Times New Roman" w:cs="Times New Roman"/>
+        </w:rPr>
+        <w:t>DeFi</w:t>
+      </w:r>
+      <w:proofErr w:type="spellEnd"/>
+      <w:r>
+        <w:rPr>
+          <w:rFonts w:ascii="Times New Roman" w:hAnsi="Times New Roman" w:cs="Times New Roman"/>
+        </w:rPr>
+        <w:t xml:space="preserve"> </w:t>
+      </w:r>
+      <w:r>
+        <w:rPr>
+          <w:rFonts w:ascii="Times New Roman" w:hAnsi="Times New Roman" w:cs="Times New Roman"/>
+        </w:rPr>
+        <w:t>products</w:t>
+      </w:r>
+      <w:r>
+        <w:rPr>
+          <w:rFonts w:ascii="Times New Roman" w:hAnsi="Times New Roman" w:cs="Times New Roman"/>
+        </w:rPr>
+        <w:t xml:space="preserve"> </w:t>
       </w:r>
     </w:p>
     <w:p>
       <w:pPr>
         <w:pStyle w:val="NoSpacing"/>
-        <w:rPr>
-          <w:rFonts w:ascii="Times New Roman" w:hAnsi="Times New Roman" w:cs="Times New Roman"/>
-          <w:b/>
-          <w:bCs/>
-        </w:rPr>
-      </w:pPr>
-      <w:r>
-        <w:rPr>
-          <w:rFonts w:ascii="Times New Roman" w:hAnsi="Times New Roman" w:cs="Times New Roman"/>
-          <w:b/>
-          <w:bCs/>
-        </w:rPr>
-        <w:t>Centene Corporation                                                                                                Chesterfield, MO</w:t>
+        <w:spacing w:before="40"/>
+        <w:rPr>
+          <w:rFonts w:ascii="Times New Roman" w:hAnsi="Times New Roman" w:cs="Times New Roman"/>
+          <w:b/>
+          <w:bCs/>
+        </w:rPr>
+      </w:pPr>
+      <w:r>
+        <w:rPr>
+          <w:rFonts w:ascii="Times New Roman" w:hAnsi="Times New Roman" w:cs="Times New Roman"/>
+          <w:b/>
+          <w:bCs/>
+        </w:rPr>
+        <w:t xml:space="preserve">Intern, IT                                                                                                       </w:t>
+      </w:r>
+      <w:r>
+        <w:rPr>
+          <w:rFonts w:ascii="Times New Roman" w:hAnsi="Times New Roman" w:cs="Times New Roman"/>
+          <w:b/>
+          <w:bCs/>
+        </w:rPr>
+        <w:tab/>
+      </w:r>
+      <w:r>
+        <w:rPr>
+          <w:rFonts w:ascii="Times New Roman" w:hAnsi="Times New Roman" w:cs="Times New Roman"/>
+          <w:b/>
+          <w:bCs/>
+        </w:rPr>
+        <w:tab/>
+        <w:t xml:space="preserve">    </w:t>
+      </w:r>
+      <w:r>
+        <w:rPr>
+          <w:rFonts w:ascii="Times New Roman" w:hAnsi="Times New Roman" w:cs="Times New Roman"/>
+          <w:b/>
+          <w:bCs/>
+        </w:rPr>
+        <w:t>May 2017 – August 2017</w:t>
       </w:r>
     </w:p>
     <w:p>
       <w:pPr>
         <w:pStyle w:val="NoSpacing"/>
-        <w:numPr>
-          <w:ilvl w:val="0"/>
-          <w:numId w:val="16"/>
-        </w:numPr>
-        <w:rPr>
-          <w:rFonts w:ascii="Times New Roman" w:hAnsi="Times New Roman" w:cs="Times New Roman"/>
-        </w:rPr>
-      </w:pPr>
-      <w:r>
-        <w:rPr>
-          <w:rFonts w:ascii="Times New Roman" w:hAnsi="Times New Roman" w:cs="Times New Roman"/>
-          <w:color w:val="000000" w:themeColor="text1"/>
-        </w:rPr>
-        <w:t>Software developer for member experience application centered around big data analysis</w:t>
-      </w:r>
-      <w:r>
-        <w:rPr>
-          <w:rFonts w:ascii="Times New Roman" w:hAnsi="Times New Roman" w:cs="Times New Roman"/>
-          <w:color w:val="FF0000"/>
-        </w:rPr>
-        <w:t xml:space="preserve"> </w:t>
-      </w:r>
-    </w:p>
-    <w:p>
-      <w:pPr>
-        <w:pStyle w:val="NoSpacing"/>
-        <w:numPr>
-          <w:ilvl w:val="0"/>
-          <w:numId w:val="16"/>
-        </w:numPr>
-        <w:rPr>
-          <w:rFonts w:ascii="Times New Roman" w:hAnsi="Times New Roman" w:cs="Times New Roman"/>
-        </w:rPr>
-      </w:pPr>
-      <w:r>
-        <w:rPr>
-          <w:rFonts w:ascii="Times New Roman" w:hAnsi="Times New Roman" w:cs="Times New Roman"/>
-        </w:rPr>
-        <w:t xml:space="preserve">Delivered APIs which provided snapshot of member activities to determine course of action for customer service representatives </w:t>
+        <w:rPr>
+          <w:rFonts w:ascii="Times New Roman" w:hAnsi="Times New Roman" w:cs="Times New Roman"/>
+          <w:b/>
+          <w:bCs/>
+        </w:rPr>
+      </w:pPr>
+      <w:r>
+        <w:rPr>
+          <w:rFonts w:ascii="Times New Roman" w:hAnsi="Times New Roman" w:cs="Times New Roman"/>
+          <w:b/>
+          <w:bCs/>
+        </w:rPr>
+        <w:t xml:space="preserve">Centene Corporation                                                                                                </w:t>
+      </w:r>
+      <w:r>
+        <w:rPr>
+          <w:rFonts w:ascii="Times New Roman" w:hAnsi="Times New Roman" w:cs="Times New Roman"/>
+          <w:b/>
+          <w:bCs/>
+        </w:rPr>
+        <w:tab/>
+      </w:r>
+      <w:r>
+        <w:rPr>
+          <w:rFonts w:ascii="Times New Roman" w:hAnsi="Times New Roman" w:cs="Times New Roman"/>
+          <w:b/>
+          <w:bCs/>
+        </w:rPr>
+        <w:tab/>
+        <w:t xml:space="preserve">   </w:t>
+      </w:r>
+      <w:r>
+        <w:rPr>
+          <w:rFonts w:ascii="Times New Roman" w:hAnsi="Times New Roman" w:cs="Times New Roman"/>
+          <w:b/>
+          <w:bCs/>
+        </w:rPr>
+        <w:t>Chesterfield, MO</w:t>
       </w:r>
     </w:p>
     <w:p>
@@ -1242,7 +2043,49 @@
         <w:rPr>
           <w:rFonts w:ascii="Times New Roman" w:hAnsi="Times New Roman" w:cs="Times New Roman"/>
         </w:rPr>
-        <w:t xml:space="preserve">Developed new RESTful APIs and expanded services of existing APIs using Spring </w:t>
+        <w:t xml:space="preserve">Developed new RESTful APIs and expanded services of existing APIs using </w:t>
+      </w:r>
+      <w:r>
+        <w:rPr>
+          <w:rFonts w:ascii="Times New Roman" w:hAnsi="Times New Roman" w:cs="Times New Roman"/>
+        </w:rPr>
+        <w:t xml:space="preserve">Java and </w:t>
+      </w:r>
+      <w:r>
+        <w:rPr>
+          <w:rFonts w:ascii="Times New Roman" w:hAnsi="Times New Roman" w:cs="Times New Roman"/>
+        </w:rPr>
+        <w:t>Sprin</w:t>
+      </w:r>
+      <w:r>
+        <w:rPr>
+          <w:rFonts w:ascii="Times New Roman" w:hAnsi="Times New Roman" w:cs="Times New Roman"/>
+        </w:rPr>
+        <w:t>g</w:t>
+      </w:r>
+      <w:r>
+        <w:rPr>
+          <w:rFonts w:ascii="Times New Roman" w:hAnsi="Times New Roman" w:cs="Times New Roman"/>
+        </w:rPr>
+        <w:t xml:space="preserve"> </w:t>
+      </w:r>
+      <w:r>
+        <w:rPr>
+          <w:rFonts w:ascii="Times New Roman" w:hAnsi="Times New Roman" w:cs="Times New Roman"/>
+        </w:rPr>
+        <w:t xml:space="preserve">Framework </w:t>
+      </w:r>
+      <w:r>
+        <w:rPr>
+          <w:rFonts w:ascii="Times New Roman" w:hAnsi="Times New Roman" w:cs="Times New Roman"/>
+        </w:rPr>
+        <w:t>which provided snapshot of member activities for customer service rep</w:t>
+      </w:r>
+      <w:r>
+        <w:rPr>
+          <w:rFonts w:ascii="Times New Roman" w:hAnsi="Times New Roman" w:cs="Times New Roman"/>
+        </w:rPr>
+        <w:t>resentatives</w:t>
       </w:r>
     </w:p>
     <w:p>
@@ -1259,8 +2102,51 @@
       <w:r>
         <w:rPr>
           <w:rFonts w:ascii="Times New Roman" w:hAnsi="Times New Roman" w:cs="Times New Roman"/>
-        </w:rPr>
-        <w:t>Experience working on Agile scrum team</w:t>
+          <w:color w:val="000000" w:themeColor="text1"/>
+        </w:rPr>
+        <w:t>Worked on Agile scrum team, p</w:t>
+      </w:r>
+      <w:r>
+        <w:rPr>
+          <w:rFonts w:ascii="Times New Roman" w:hAnsi="Times New Roman" w:cs="Times New Roman"/>
+          <w:color w:val="000000" w:themeColor="text1"/>
+        </w:rPr>
+        <w:t>erform</w:t>
+      </w:r>
+      <w:r>
+        <w:rPr>
+          <w:rFonts w:ascii="Times New Roman" w:hAnsi="Times New Roman" w:cs="Times New Roman"/>
+          <w:color w:val="000000" w:themeColor="text1"/>
+        </w:rPr>
+        <w:t xml:space="preserve">ing </w:t>
+      </w:r>
+      <w:r>
+        <w:rPr>
+          <w:rFonts w:ascii="Times New Roman" w:hAnsi="Times New Roman" w:cs="Times New Roman"/>
+          <w:color w:val="000000" w:themeColor="text1"/>
+        </w:rPr>
+        <w:t xml:space="preserve">big data analysis with </w:t>
+      </w:r>
+      <w:r>
+        <w:rPr>
+          <w:rFonts w:ascii="Times New Roman" w:hAnsi="Times New Roman" w:cs="Times New Roman"/>
+          <w:color w:val="000000" w:themeColor="text1"/>
+        </w:rPr>
+        <w:t xml:space="preserve">Java, </w:t>
+      </w:r>
+      <w:r>
+        <w:rPr>
+          <w:rFonts w:ascii="Times New Roman" w:hAnsi="Times New Roman" w:cs="Times New Roman"/>
+          <w:color w:val="000000" w:themeColor="text1"/>
+        </w:rPr>
+        <w:t>Cassandra NoSQL data</w:t>
+      </w:r>
+      <w:r>
+        <w:rPr>
+          <w:rFonts w:ascii="Times New Roman" w:hAnsi="Times New Roman" w:cs="Times New Roman"/>
+          <w:color w:val="000000" w:themeColor="text1"/>
+        </w:rPr>
+        <w:t>base, and Docker cloud services to locate critical junctures in member experience drop-off</w:t>
       </w:r>
     </w:p>
     <w:p>
@@ -1313,7 +2199,31 @@
         <w:rPr>
           <w:rFonts w:ascii="Times New Roman" w:hAnsi="Times New Roman" w:cs="Times New Roman"/>
         </w:rPr>
-        <w:t>, C++, Java</w:t>
+        <w:t xml:space="preserve">, C++, </w:t>
+      </w:r>
+      <w:r>
+        <w:rPr>
+          <w:rFonts w:ascii="Times New Roman" w:hAnsi="Times New Roman" w:cs="Times New Roman"/>
+        </w:rPr>
+        <w:t>Solidity</w:t>
+      </w:r>
+      <w:r>
+        <w:rPr>
+          <w:rFonts w:ascii="Times New Roman" w:hAnsi="Times New Roman" w:cs="Times New Roman"/>
+        </w:rPr>
+        <w:t xml:space="preserve">, </w:t>
+      </w:r>
+      <w:r>
+        <w:rPr>
+          <w:rFonts w:ascii="Times New Roman" w:hAnsi="Times New Roman" w:cs="Times New Roman"/>
+        </w:rPr>
+        <w:t>Java</w:t>
+      </w:r>
+      <w:r>
+        <w:rPr>
+          <w:rFonts w:ascii="Times New Roman" w:hAnsi="Times New Roman" w:cs="Times New Roman"/>
+        </w:rPr>
+        <w:t xml:space="preserve"> </w:t>
       </w:r>
     </w:p>
     <w:p>
@@ -1331,7 +2241,43 @@
         <w:rPr>
           <w:rFonts w:ascii="Times New Roman" w:hAnsi="Times New Roman" w:cs="Times New Roman"/>
         </w:rPr>
-        <w:t>Spring Boot Java, Spring Framework, Spring Web Services,</w:t>
+        <w:t xml:space="preserve">Web Development: </w:t>
+      </w:r>
+      <w:r>
+        <w:rPr>
+          <w:rFonts w:ascii="Times New Roman" w:hAnsi="Times New Roman" w:cs="Times New Roman"/>
+        </w:rPr>
+        <w:t xml:space="preserve">HTML, CSS, PHP, </w:t>
+      </w:r>
+      <w:r>
+        <w:rPr>
+          <w:rFonts w:ascii="Times New Roman" w:hAnsi="Times New Roman" w:cs="Times New Roman"/>
+        </w:rPr>
+        <w:t xml:space="preserve">Django, </w:t>
+      </w:r>
+      <w:r>
+        <w:rPr>
+          <w:rFonts w:ascii="Times New Roman" w:hAnsi="Times New Roman" w:cs="Times New Roman"/>
+        </w:rPr>
+        <w:t>J</w:t>
+      </w:r>
+      <w:r>
+        <w:rPr>
+          <w:rFonts w:ascii="Times New Roman" w:hAnsi="Times New Roman" w:cs="Times New Roman"/>
+        </w:rPr>
+        <w:t>avaScript</w:t>
+      </w:r>
+      <w:r>
+        <w:rPr>
+          <w:rFonts w:ascii="Times New Roman" w:hAnsi="Times New Roman" w:cs="Times New Roman"/>
+        </w:rPr>
+        <w:t>, ReactJS</w:t>
+      </w:r>
+      <w:r>
+        <w:rPr>
+          <w:rFonts w:ascii="Times New Roman" w:hAnsi="Times New Roman" w:cs="Times New Roman"/>
+        </w:rPr>
+        <w:t>,</w:t>
       </w:r>
       <w:r>
         <w:rPr>
@@ -1343,7 +2289,13 @@
         <w:rPr>
           <w:rFonts w:ascii="Times New Roman" w:hAnsi="Times New Roman" w:cs="Times New Roman"/>
         </w:rPr>
-        <w:t>Docker, RESTful APIs</w:t>
+        <w:t>Web3</w:t>
+      </w:r>
+      <w:r>
+        <w:rPr>
+          <w:rFonts w:ascii="Times New Roman" w:hAnsi="Times New Roman" w:cs="Times New Roman"/>
+        </w:rPr>
+        <w:t xml:space="preserve"> </w:t>
       </w:r>
     </w:p>
     <w:p>
@@ -1361,167 +2313,79 @@
         <w:rPr>
           <w:rFonts w:ascii="Times New Roman" w:hAnsi="Times New Roman" w:cs="Times New Roman"/>
         </w:rPr>
-        <w:t xml:space="preserve">Data </w:t>
-      </w:r>
-      <w:r>
-        <w:rPr>
-          <w:rFonts w:ascii="Times New Roman" w:hAnsi="Times New Roman" w:cs="Times New Roman"/>
-        </w:rPr>
-        <w:t>M</w:t>
-      </w:r>
-      <w:r>
-        <w:rPr>
-          <w:rFonts w:ascii="Times New Roman" w:hAnsi="Times New Roman" w:cs="Times New Roman"/>
-        </w:rPr>
-        <w:t>ining: pre-processing, classification, clustering, regression, and anomaly detection</w:t>
+        <w:t>Tools:</w:t>
+      </w:r>
+      <w:r>
+        <w:rPr>
+          <w:rFonts w:ascii="Times New Roman" w:hAnsi="Times New Roman" w:cs="Times New Roman"/>
+        </w:rPr>
+        <w:t xml:space="preserve"> SQL,</w:t>
+      </w:r>
+      <w:r>
+        <w:rPr>
+          <w:rFonts w:ascii="Times New Roman" w:hAnsi="Times New Roman" w:cs="Times New Roman"/>
+        </w:rPr>
+        <w:t xml:space="preserve"> Git, </w:t>
+      </w:r>
+      <w:r>
+        <w:rPr>
+          <w:rFonts w:ascii="Times New Roman" w:hAnsi="Times New Roman" w:cs="Times New Roman"/>
+        </w:rPr>
+        <w:t xml:space="preserve">RESTful APIs, </w:t>
+      </w:r>
+      <w:r>
+        <w:rPr>
+          <w:rFonts w:ascii="Times New Roman" w:hAnsi="Times New Roman" w:cs="Times New Roman"/>
+        </w:rPr>
+        <w:t>Spring Framework</w:t>
+      </w:r>
+      <w:r>
+        <w:rPr>
+          <w:rFonts w:ascii="Times New Roman" w:hAnsi="Times New Roman" w:cs="Times New Roman"/>
+        </w:rPr>
+        <w:t xml:space="preserve">, </w:t>
+      </w:r>
+      <w:r>
+        <w:rPr>
+          <w:rFonts w:ascii="Times New Roman" w:hAnsi="Times New Roman" w:cs="Times New Roman"/>
+        </w:rPr>
+        <w:t>Docker</w:t>
+      </w:r>
+      <w:r>
+        <w:rPr>
+          <w:rFonts w:ascii="Times New Roman" w:hAnsi="Times New Roman" w:cs="Times New Roman"/>
+        </w:rPr>
+        <w:t xml:space="preserve">, </w:t>
+      </w:r>
+      <w:r>
+        <w:rPr>
+          <w:rFonts w:ascii="Times New Roman" w:hAnsi="Times New Roman" w:cs="Times New Roman"/>
+        </w:rPr>
+        <w:t>React Native</w:t>
+      </w:r>
+      <w:r>
+        <w:rPr>
+          <w:rFonts w:ascii="Times New Roman" w:hAnsi="Times New Roman" w:cs="Times New Roman"/>
+        </w:rPr>
+        <w:t xml:space="preserve">, </w:t>
+      </w:r>
+      <w:r>
+        <w:rPr>
+          <w:rFonts w:ascii="Times New Roman" w:hAnsi="Times New Roman" w:cs="Times New Roman"/>
+        </w:rPr>
+        <w:t>Truffle Suite</w:t>
+      </w:r>
+      <w:r>
+        <w:rPr>
+          <w:rFonts w:ascii="Times New Roman" w:hAnsi="Times New Roman" w:cs="Times New Roman"/>
+        </w:rPr>
+        <w:t xml:space="preserve"> </w:t>
       </w:r>
     </w:p>
     <w:p>
       <w:pPr>
         <w:pStyle w:val="NoSpacing"/>
-        <w:numPr>
-          <w:ilvl w:val="0"/>
-          <w:numId w:val="15"/>
-        </w:numPr>
-        <w:rPr>
-          <w:rFonts w:ascii="Times New Roman" w:hAnsi="Times New Roman" w:cs="Times New Roman"/>
-        </w:rPr>
-      </w:pPr>
-      <w:r>
-        <w:rPr>
-          <w:rFonts w:ascii="Times New Roman" w:hAnsi="Times New Roman" w:cs="Times New Roman"/>
-        </w:rPr>
-        <w:t>P</w:t>
-      </w:r>
-      <w:r>
-        <w:rPr>
-          <w:rFonts w:ascii="Times New Roman" w:hAnsi="Times New Roman" w:cs="Times New Roman"/>
-        </w:rPr>
-        <w:t>redicti</w:t>
-      </w:r>
-      <w:r>
-        <w:rPr>
-          <w:rFonts w:ascii="Times New Roman" w:hAnsi="Times New Roman" w:cs="Times New Roman"/>
-        </w:rPr>
-        <w:t>v</w:t>
-      </w:r>
-      <w:r>
-        <w:rPr>
-          <w:rFonts w:ascii="Times New Roman" w:hAnsi="Times New Roman" w:cs="Times New Roman"/>
-        </w:rPr>
-        <w:t xml:space="preserve">e </w:t>
-      </w:r>
-      <w:r>
-        <w:rPr>
-          <w:rFonts w:ascii="Times New Roman" w:hAnsi="Times New Roman" w:cs="Times New Roman"/>
-        </w:rPr>
-        <w:t>model</w:t>
-      </w:r>
-      <w:r>
-        <w:rPr>
-          <w:rFonts w:ascii="Times New Roman" w:hAnsi="Times New Roman" w:cs="Times New Roman"/>
-        </w:rPr>
-        <w:t>ing</w:t>
-      </w:r>
-      <w:r>
-        <w:rPr>
-          <w:rFonts w:ascii="Times New Roman" w:hAnsi="Times New Roman" w:cs="Times New Roman"/>
-        </w:rPr>
-        <w:t xml:space="preserve"> with </w:t>
-      </w:r>
-      <w:proofErr w:type="spellStart"/>
-      <w:r>
-        <w:rPr>
-          <w:rFonts w:ascii="Times New Roman" w:hAnsi="Times New Roman" w:cs="Times New Roman"/>
-        </w:rPr>
-        <w:t>scikit</w:t>
-      </w:r>
-      <w:proofErr w:type="spellEnd"/>
-      <w:r>
-        <w:rPr>
-          <w:rFonts w:ascii="Times New Roman" w:hAnsi="Times New Roman" w:cs="Times New Roman"/>
-        </w:rPr>
-        <w:t xml:space="preserve">-learn, TensorFlow, and </w:t>
-      </w:r>
-      <w:proofErr w:type="spellStart"/>
-      <w:r>
-        <w:rPr>
-          <w:rFonts w:ascii="Times New Roman" w:hAnsi="Times New Roman" w:cs="Times New Roman"/>
-        </w:rPr>
-        <w:t>Keras</w:t>
-      </w:r>
-      <w:proofErr w:type="spellEnd"/>
-      <w:r>
-        <w:rPr>
-          <w:rFonts w:ascii="Times New Roman" w:hAnsi="Times New Roman" w:cs="Times New Roman"/>
-        </w:rPr>
-        <w:t xml:space="preserve"> </w:t>
-      </w:r>
-    </w:p>
-    <w:p>
-      <w:pPr>
-        <w:pStyle w:val="NoSpacing"/>
-        <w:numPr>
-          <w:ilvl w:val="0"/>
-          <w:numId w:val="15"/>
-        </w:numPr>
-        <w:rPr>
-          <w:rFonts w:ascii="Times New Roman" w:hAnsi="Times New Roman" w:cs="Times New Roman"/>
-        </w:rPr>
-      </w:pPr>
-      <w:r>
-        <w:rPr>
-          <w:rFonts w:ascii="Times New Roman" w:hAnsi="Times New Roman" w:cs="Times New Roman"/>
-        </w:rPr>
-        <w:t>SQL</w:t>
-      </w:r>
-      <w:r>
-        <w:rPr>
-          <w:rFonts w:ascii="Times New Roman" w:hAnsi="Times New Roman" w:cs="Times New Roman"/>
-        </w:rPr>
-        <w:t xml:space="preserve"> and NoSQL database design and implementation</w:t>
-      </w:r>
-    </w:p>
-    <w:p>
-      <w:pPr>
-        <w:pStyle w:val="NoSpacing"/>
-        <w:numPr>
-          <w:ilvl w:val="0"/>
-          <w:numId w:val="15"/>
-        </w:numPr>
-        <w:rPr>
-          <w:rFonts w:ascii="Times New Roman" w:hAnsi="Times New Roman" w:cs="Times New Roman"/>
-        </w:rPr>
-      </w:pPr>
-      <w:r>
-        <w:rPr>
-          <w:rFonts w:ascii="Times New Roman" w:hAnsi="Times New Roman" w:cs="Times New Roman"/>
-        </w:rPr>
-        <w:t>Web Development with HTML, CSS, PHP, JS, ReactJS, Django</w:t>
-      </w:r>
-    </w:p>
-    <w:p>
-      <w:pPr>
-        <w:pStyle w:val="NoSpacing"/>
-        <w:numPr>
-          <w:ilvl w:val="0"/>
-          <w:numId w:val="15"/>
-        </w:numPr>
-        <w:rPr>
-          <w:rFonts w:ascii="Times New Roman" w:hAnsi="Times New Roman" w:cs="Times New Roman"/>
-        </w:rPr>
-      </w:pPr>
-      <w:r>
-        <w:rPr>
-          <w:rFonts w:ascii="Times New Roman" w:hAnsi="Times New Roman" w:cs="Times New Roman"/>
-        </w:rPr>
-        <w:t>Strong written and verbal communication skills</w:t>
-      </w:r>
-    </w:p>
-    <w:p>
-      <w:pPr>
-        <w:pStyle w:val="NoSpacing"/>
-        <w:spacing w:before="120" w:after="120"/>
+        <w:spacing w:before="120"/>
         <w:rPr>
           <w:rFonts w:ascii="Times New Roman" w:hAnsi="Times New Roman" w:cs="Times New Roman"/>
           <w:b/>
@@ -1556,7 +2420,6 @@
           <w:numId w:val="11"/>
         </w:numPr>
         <w:spacing w:after="100" w:afterAutospacing="1"/>
-        <w:ind w:left="360"/>
         <w:rPr>
           <w:rFonts w:ascii="Times New Roman" w:hAnsi="Times New Roman" w:cs="Times New Roman"/>
         </w:rPr>
@@ -1588,33 +2451,24 @@
           <w:numId w:val="11"/>
         </w:numPr>
         <w:spacing w:after="100" w:afterAutospacing="1"/>
-        <w:ind w:left="360"/>
-        <w:rPr>
-          <w:rFonts w:ascii="Times New Roman" w:hAnsi="Times New Roman" w:cs="Times New Roman"/>
-        </w:rPr>
-      </w:pPr>
-      <w:r>
-        <w:rPr>
-          <w:rFonts w:ascii="Times New Roman" w:hAnsi="Times New Roman" w:cs="Times New Roman"/>
-        </w:rPr>
-        <w:t>Founding fa</w:t>
-      </w:r>
-      <w:bookmarkStart w:id="0" w:name="_GoBack"/>
-      <w:bookmarkEnd w:id="0"/>
-      <w:r>
-        <w:rPr>
-          <w:rFonts w:ascii="Times New Roman" w:hAnsi="Times New Roman" w:cs="Times New Roman"/>
-        </w:rPr>
-        <w:t>ther of Sigma Tau Gamma - Zeta Omicron chapter</w:t>
+        <w:rPr>
+          <w:rFonts w:ascii="Times New Roman" w:hAnsi="Times New Roman" w:cs="Times New Roman"/>
+        </w:rPr>
+      </w:pPr>
+      <w:r>
+        <w:rPr>
+          <w:rFonts w:ascii="Times New Roman" w:hAnsi="Times New Roman" w:cs="Times New Roman"/>
+        </w:rPr>
+        <w:t>Founding father of Sigma Tau Gamma - Zeta Omicron chapter</w:t>
       </w:r>
     </w:p>
     <w:sectPr>
-      <w:headerReference w:type="default" r:id="rId9"/>
-      <w:footerReference w:type="default" r:id="rId10"/>
-      <w:headerReference w:type="first" r:id="rId11"/>
-      <w:footerReference w:type="first" r:id="rId12"/>
+      <w:headerReference w:type="default" r:id="rId10"/>
+      <w:footerReference w:type="default" r:id="rId11"/>
+      <w:headerReference w:type="first" r:id="rId12"/>
+      <w:footerReference w:type="first" r:id="rId13"/>
       <w:pgSz w:w="11906" w:h="16838"/>
-      <w:pgMar w:top="1138" w:right="1440" w:bottom="1138" w:left="1440" w:header="706" w:footer="288" w:gutter="0"/>
+      <w:pgMar w:top="720" w:right="720" w:bottom="720" w:left="720" w:header="706" w:footer="288" w:gutter="0"/>
       <w:cols w:space="709"/>
       <w:titlePg/>
       <w:docGrid w:linePitch="299"/>
@@ -1624,7 +2478,7 @@
 </file>
 
 <file path=word/endnotes.xml><?xml version="1.0" encoding="utf-8"?>
-<w:endnotes xmlns:wpc="http://schemas.microsoft.com/office/word/2010/wordprocessingCanvas" xmlns:cx="http://schemas.microsoft.com/office/drawing/2014/chartex" xmlns:cx1="http://schemas.microsoft.com/office/drawing/2015/9/8/chartex" xmlns:cx2="http://schemas.microsoft.com/office/drawing/2015/10/21/chartex" xmlns:cx3="http://schemas.microsoft.com/office/drawing/2016/5/9/chartex" xmlns:cx4="http://schemas.microsoft.com/office/drawing/2016/5/10/chartex" xmlns:cx5="http://schemas.microsoft.com/office/drawing/2016/5/11/chartex" xmlns:cx6="http://schemas.microsoft.com/office/drawing/2016/5/12/chartex" xmlns:cx7="http://schemas.microsoft.com/office/drawing/2016/5/13/chartex" xmlns:cx8="http://schemas.microsoft.com/office/drawing/2016/5/14/chartex" xmlns:mc="http://schemas.openxmlformats.org/markup-compatibility/2006" xmlns:aink="http://schemas.microsoft.com/office/drawing/2016/ink" xmlns:am3d="http://schemas.microsoft.com/office/drawing/2017/model3d" xmlns:o="urn:schemas-microsoft-com:office:office" xmlns:r="http://schemas.openxmlformats.org/officeDocument/2006/relationships" xmlns:m="http://schemas.openxmlformats.org/officeDocument/2006/math" xmlns:v="urn:schemas-microsoft-com:vml" xmlns:wp14="http://schemas.microsoft.com/office/word/2010/wordprocessingDrawing" xmlns:wp="http://schemas.openxmlformats.org/drawingml/2006/wordprocessingDrawing" xmlns:w10="urn:schemas-microsoft-com:office:word" xmlns:w="http://schemas.openxmlformats.org/wordprocessingml/2006/main" xmlns:w14="http://schemas.microsoft.com/office/word/2010/wordml" xmlns:w15="http://schemas.microsoft.com/office/word/2012/wordml" xmlns:w16cid="http://schemas.microsoft.com/office/word/2016/wordml/cid" xmlns:w16se="http://schemas.microsoft.com/office/word/2015/wordml/symex" xmlns:wpg="http://schemas.microsoft.com/office/word/2010/wordprocessingGroup" xmlns:wpi="http://schemas.microsoft.com/office/word/2010/wordprocessingInk" xmlns:wne="http://schemas.microsoft.com/office/word/2006/wordml" xmlns:wps="http://schemas.microsoft.com/office/word/2010/wordprocessingShape" mc:Ignorable="w14 w15 w16se w16cid wp14">
+<w:endnotes xmlns:wpc="http://schemas.microsoft.com/office/word/2010/wordprocessingCanvas" xmlns:cx="http://schemas.microsoft.com/office/drawing/2014/chartex" xmlns:cx1="http://schemas.microsoft.com/office/drawing/2015/9/8/chartex" xmlns:cx2="http://schemas.microsoft.com/office/drawing/2015/10/21/chartex" xmlns:cx3="http://schemas.microsoft.com/office/drawing/2016/5/9/chartex" xmlns:cx4="http://schemas.microsoft.com/office/drawing/2016/5/10/chartex" xmlns:cx5="http://schemas.microsoft.com/office/drawing/2016/5/11/chartex" xmlns:cx6="http://schemas.microsoft.com/office/drawing/2016/5/12/chartex" xmlns:cx7="http://schemas.microsoft.com/office/drawing/2016/5/13/chartex" xmlns:cx8="http://schemas.microsoft.com/office/drawing/2016/5/14/chartex" xmlns:mc="http://schemas.openxmlformats.org/markup-compatibility/2006" xmlns:aink="http://schemas.microsoft.com/office/drawing/2016/ink" xmlns:am3d="http://schemas.microsoft.com/office/drawing/2017/model3d" xmlns:o="urn:schemas-microsoft-com:office:office" xmlns:r="http://schemas.openxmlformats.org/officeDocument/2006/relationships" xmlns:m="http://schemas.openxmlformats.org/officeDocument/2006/math" xmlns:v="urn:schemas-microsoft-com:vml" xmlns:wp14="http://schemas.microsoft.com/office/word/2010/wordprocessingDrawing" xmlns:wp="http://schemas.openxmlformats.org/drawingml/2006/wordprocessingDrawing" xmlns:w10="urn:schemas-microsoft-com:office:word" xmlns:w="http://schemas.openxmlformats.org/wordprocessingml/2006/main" xmlns:w14="http://schemas.microsoft.com/office/word/2010/wordml" xmlns:w15="http://schemas.microsoft.com/office/word/2012/wordml" xmlns:w16cex="http://schemas.microsoft.com/office/word/2018/wordml/cex" xmlns:w16cid="http://schemas.microsoft.com/office/word/2016/wordml/cid" xmlns:w16="http://schemas.microsoft.com/office/word/2018/wordml" xmlns:w16se="http://schemas.microsoft.com/office/word/2015/wordml/symex" xmlns:wpg="http://schemas.microsoft.com/office/word/2010/wordprocessingGroup" xmlns:wpi="http://schemas.microsoft.com/office/word/2010/wordprocessingInk" xmlns:wne="http://schemas.microsoft.com/office/word/2006/wordml" xmlns:wps="http://schemas.microsoft.com/office/word/2010/wordprocessingShape" mc:Ignorable="w14 w15 w16se w16cid w16 w16cex wp14">
   <w:endnote w:type="separator" w:id="-1">
     <w:p>
       <w:r>
@@ -1643,7 +2497,7 @@
 </file>
 
 <file path=word/footer1.xml><?xml version="1.0" encoding="utf-8"?>
-<w:ftr xmlns:wpc="http://schemas.microsoft.com/office/word/2010/wordprocessingCanvas" xmlns:cx="http://schemas.microsoft.com/office/drawing/2014/chartex" xmlns:cx1="http://schemas.microsoft.com/office/drawing/2015/9/8/chartex" xmlns:cx2="http://schemas.microsoft.com/office/drawing/2015/10/21/chartex" xmlns:cx3="http://schemas.microsoft.com/office/drawing/2016/5/9/chartex" xmlns:cx4="http://schemas.microsoft.com/office/drawing/2016/5/10/chartex" xmlns:cx5="http://schemas.microsoft.com/office/drawing/2016/5/11/chartex" xmlns:cx6="http://schemas.microsoft.com/office/drawing/2016/5/12/chartex" xmlns:cx7="http://schemas.microsoft.com/office/drawing/2016/5/13/chartex" xmlns:cx8="http://schemas.microsoft.com/office/drawing/2016/5/14/chartex" xmlns:mc="http://schemas.openxmlformats.org/markup-compatibility/2006" xmlns:aink="http://schemas.microsoft.com/office/drawing/2016/ink" xmlns:am3d="http://schemas.microsoft.com/office/drawing/2017/model3d" xmlns:o="urn:schemas-microsoft-com:office:office" xmlns:r="http://schemas.openxmlformats.org/officeDocument/2006/relationships" xmlns:m="http://schemas.openxmlformats.org/officeDocument/2006/math" xmlns:v="urn:schemas-microsoft-com:vml" xmlns:wp14="http://schemas.microsoft.com/office/word/2010/wordprocessingDrawing" xmlns:wp="http://schemas.openxmlformats.org/drawingml/2006/wordprocessingDrawing" xmlns:w10="urn:schemas-microsoft-com:office:word" xmlns:w="http://schemas.openxmlformats.org/wordprocessingml/2006/main" xmlns:w14="http://schemas.microsoft.com/office/word/2010/wordml" xmlns:w15="http://schemas.microsoft.com/office/word/2012/wordml" xmlns:w16cid="http://schemas.microsoft.com/office/word/2016/wordml/cid" xmlns:w16se="http://schemas.microsoft.com/office/word/2015/wordml/symex" xmlns:wpg="http://schemas.microsoft.com/office/word/2010/wordprocessingGroup" xmlns:wpi="http://schemas.microsoft.com/office/word/2010/wordprocessingInk" xmlns:wne="http://schemas.microsoft.com/office/word/2006/wordml" xmlns:wps="http://schemas.microsoft.com/office/word/2010/wordprocessingShape" mc:Ignorable="w14 w15 w16se w16cid wp14">
+<w:ftr xmlns:wpc="http://schemas.microsoft.com/office/word/2010/wordprocessingCanvas" xmlns:cx="http://schemas.microsoft.com/office/drawing/2014/chartex" xmlns:cx1="http://schemas.microsoft.com/office/drawing/2015/9/8/chartex" xmlns:cx2="http://schemas.microsoft.com/office/drawing/2015/10/21/chartex" xmlns:cx3="http://schemas.microsoft.com/office/drawing/2016/5/9/chartex" xmlns:cx4="http://schemas.microsoft.com/office/drawing/2016/5/10/chartex" xmlns:cx5="http://schemas.microsoft.com/office/drawing/2016/5/11/chartex" xmlns:cx6="http://schemas.microsoft.com/office/drawing/2016/5/12/chartex" xmlns:cx7="http://schemas.microsoft.com/office/drawing/2016/5/13/chartex" xmlns:cx8="http://schemas.microsoft.com/office/drawing/2016/5/14/chartex" xmlns:mc="http://schemas.openxmlformats.org/markup-compatibility/2006" xmlns:aink="http://schemas.microsoft.com/office/drawing/2016/ink" xmlns:am3d="http://schemas.microsoft.com/office/drawing/2017/model3d" xmlns:o="urn:schemas-microsoft-com:office:office" xmlns:r="http://schemas.openxmlformats.org/officeDocument/2006/relationships" xmlns:m="http://schemas.openxmlformats.org/officeDocument/2006/math" xmlns:v="urn:schemas-microsoft-com:vml" xmlns:wp14="http://schemas.microsoft.com/office/word/2010/wordprocessingDrawing" xmlns:wp="http://schemas.openxmlformats.org/drawingml/2006/wordprocessingDrawing" xmlns:w10="urn:schemas-microsoft-com:office:word" xmlns:w="http://schemas.openxmlformats.org/wordprocessingml/2006/main" xmlns:w14="http://schemas.microsoft.com/office/word/2010/wordml" xmlns:w15="http://schemas.microsoft.com/office/word/2012/wordml" xmlns:w16cex="http://schemas.microsoft.com/office/word/2018/wordml/cex" xmlns:w16cid="http://schemas.microsoft.com/office/word/2016/wordml/cid" xmlns:w16="http://schemas.microsoft.com/office/word/2018/wordml" xmlns:w16se="http://schemas.microsoft.com/office/word/2015/wordml/symex" xmlns:wpg="http://schemas.microsoft.com/office/word/2010/wordprocessingGroup" xmlns:wpi="http://schemas.microsoft.com/office/word/2010/wordprocessingInk" xmlns:wne="http://schemas.microsoft.com/office/word/2006/wordml" xmlns:wps="http://schemas.microsoft.com/office/word/2010/wordprocessingShape" mc:Ignorable="w14 w15 w16se w16cid w16 w16cex wp14">
   <w:p>
     <w:pPr>
       <w:pStyle w:val="Footer"/>
@@ -1653,7 +2507,7 @@
 </file>
 
 <file path=word/footer2.xml><?xml version="1.0" encoding="utf-8"?>
-<w:ftr xmlns:wpc="http://schemas.microsoft.com/office/word/2010/wordprocessingCanvas" xmlns:cx="http://schemas.microsoft.com/office/drawing/2014/chartex" xmlns:cx1="http://schemas.microsoft.com/office/drawing/2015/9/8/chartex" xmlns:cx2="http://schemas.microsoft.com/office/drawing/2015/10/21/chartex" xmlns:cx3="http://schemas.microsoft.com/office/drawing/2016/5/9/chartex" xmlns:cx4="http://schemas.microsoft.com/office/drawing/2016/5/10/chartex" xmlns:cx5="http://schemas.microsoft.com/office/drawing/2016/5/11/chartex" xmlns:cx6="http://schemas.microsoft.com/office/drawing/2016/5/12/chartex" xmlns:cx7="http://schemas.microsoft.com/office/drawing/2016/5/13/chartex" xmlns:cx8="http://schemas.microsoft.com/office/drawing/2016/5/14/chartex" xmlns:mc="http://schemas.openxmlformats.org/markup-compatibility/2006" xmlns:aink="http://schemas.microsoft.com/office/drawing/2016/ink" xmlns:am3d="http://schemas.microsoft.com/office/drawing/2017/model3d" xmlns:o="urn:schemas-microsoft-com:office:office" xmlns:r="http://schemas.openxmlformats.org/officeDocument/2006/relationships" xmlns:m="http://schemas.openxmlformats.org/officeDocument/2006/math" xmlns:v="urn:schemas-microsoft-com:vml" xmlns:wp14="http://schemas.microsoft.com/office/word/2010/wordprocessingDrawing" xmlns:wp="http://schemas.openxmlformats.org/drawingml/2006/wordprocessingDrawing" xmlns:w10="urn:schemas-microsoft-com:office:word" xmlns:w="http://schemas.openxmlformats.org/wordprocessingml/2006/main" xmlns:w14="http://schemas.microsoft.com/office/word/2010/wordml" xmlns:w15="http://schemas.microsoft.com/office/word/2012/wordml" xmlns:w16cid="http://schemas.microsoft.com/office/word/2016/wordml/cid" xmlns:w16se="http://schemas.microsoft.com/office/word/2015/wordml/symex" xmlns:wpg="http://schemas.microsoft.com/office/word/2010/wordprocessingGroup" xmlns:wpi="http://schemas.microsoft.com/office/word/2010/wordprocessingInk" xmlns:wne="http://schemas.microsoft.com/office/word/2006/wordml" xmlns:wps="http://schemas.microsoft.com/office/word/2010/wordprocessingShape" mc:Ignorable="w14 w15 w16se w16cid wp14">
+<w:ftr xmlns:wpc="http://schemas.microsoft.com/office/word/2010/wordprocessingCanvas" xmlns:cx="http://schemas.microsoft.com/office/drawing/2014/chartex" xmlns:cx1="http://schemas.microsoft.com/office/drawing/2015/9/8/chartex" xmlns:cx2="http://schemas.microsoft.com/office/drawing/2015/10/21/chartex" xmlns:cx3="http://schemas.microsoft.com/office/drawing/2016/5/9/chartex" xmlns:cx4="http://schemas.microsoft.com/office/drawing/2016/5/10/chartex" xmlns:cx5="http://schemas.microsoft.com/office/drawing/2016/5/11/chartex" xmlns:cx6="http://schemas.microsoft.com/office/drawing/2016/5/12/chartex" xmlns:cx7="http://schemas.microsoft.com/office/drawing/2016/5/13/chartex" xmlns:cx8="http://schemas.microsoft.com/office/drawing/2016/5/14/chartex" xmlns:mc="http://schemas.openxmlformats.org/markup-compatibility/2006" xmlns:aink="http://schemas.microsoft.com/office/drawing/2016/ink" xmlns:am3d="http://schemas.microsoft.com/office/drawing/2017/model3d" xmlns:o="urn:schemas-microsoft-com:office:office" xmlns:r="http://schemas.openxmlformats.org/officeDocument/2006/relationships" xmlns:m="http://schemas.openxmlformats.org/officeDocument/2006/math" xmlns:v="urn:schemas-microsoft-com:vml" xmlns:wp14="http://schemas.microsoft.com/office/word/2010/wordprocessingDrawing" xmlns:wp="http://schemas.openxmlformats.org/drawingml/2006/wordprocessingDrawing" xmlns:w10="urn:schemas-microsoft-com:office:word" xmlns:w="http://schemas.openxmlformats.org/wordprocessingml/2006/main" xmlns:w14="http://schemas.microsoft.com/office/word/2010/wordml" xmlns:w15="http://schemas.microsoft.com/office/word/2012/wordml" xmlns:w16cex="http://schemas.microsoft.com/office/word/2018/wordml/cex" xmlns:w16cid="http://schemas.microsoft.com/office/word/2016/wordml/cid" xmlns:w16="http://schemas.microsoft.com/office/word/2018/wordml" xmlns:w16se="http://schemas.microsoft.com/office/word/2015/wordml/symex" xmlns:wpg="http://schemas.microsoft.com/office/word/2010/wordprocessingGroup" xmlns:wpi="http://schemas.microsoft.com/office/word/2010/wordprocessingInk" xmlns:wne="http://schemas.microsoft.com/office/word/2006/wordml" xmlns:wps="http://schemas.microsoft.com/office/word/2010/wordprocessingShape" mc:Ignorable="w14 w15 w16se w16cid w16 w16cex wp14">
   <w:p>
     <w:pPr>
       <w:pStyle w:val="Footer"/>
@@ -1688,7 +2542,7 @@
 </file>
 
 <file path=word/footnotes.xml><?xml version="1.0" encoding="utf-8"?>
-<w:footnotes xmlns:wpc="http://schemas.microsoft.com/office/word/2010/wordprocessingCanvas" xmlns:cx="http://schemas.microsoft.com/office/drawing/2014/chartex" xmlns:cx1="http://schemas.microsoft.com/office/drawing/2015/9/8/chartex" xmlns:cx2="http://schemas.microsoft.com/office/drawing/2015/10/21/chartex" xmlns:cx3="http://schemas.microsoft.com/office/drawing/2016/5/9/chartex" xmlns:cx4="http://schemas.microsoft.com/office/drawing/2016/5/10/chartex" xmlns:cx5="http://schemas.microsoft.com/office/drawing/2016/5/11/chartex" xmlns:cx6="http://schemas.microsoft.com/office/drawing/2016/5/12/chartex" xmlns:cx7="http://schemas.microsoft.com/office/drawing/2016/5/13/chartex" xmlns:cx8="http://schemas.microsoft.com/office/drawing/2016/5/14/chartex" xmlns:mc="http://schemas.openxmlformats.org/markup-compatibility/2006" xmlns:aink="http://schemas.microsoft.com/office/drawing/2016/ink" xmlns:am3d="http://schemas.microsoft.com/office/drawing/2017/model3d" xmlns:o="urn:schemas-microsoft-com:office:office" xmlns:r="http://schemas.openxmlformats.org/officeDocument/2006/relationships" xmlns:m="http://schemas.openxmlformats.org/officeDocument/2006/math" xmlns:v="urn:schemas-microsoft-com:vml" xmlns:wp14="http://schemas.microsoft.com/office/word/2010/wordprocessingDrawing" xmlns:wp="http://schemas.openxmlformats.org/drawingml/2006/wordprocessingDrawing" xmlns:w10="urn:schemas-microsoft-com:office:word" xmlns:w="http://schemas.openxmlformats.org/wordprocessingml/2006/main" xmlns:w14="http://schemas.microsoft.com/office/word/2010/wordml" xmlns:w15="http://schemas.microsoft.com/office/word/2012/wordml" xmlns:w16cid="http://schemas.microsoft.com/office/word/2016/wordml/cid" xmlns:w16se="http://schemas.microsoft.com/office/word/2015/wordml/symex" xmlns:wpg="http://schemas.microsoft.com/office/word/2010/wordprocessingGroup" xmlns:wpi="http://schemas.microsoft.com/office/word/2010/wordprocessingInk" xmlns:wne="http://schemas.microsoft.com/office/word/2006/wordml" xmlns:wps="http://schemas.microsoft.com/office/word/2010/wordprocessingShape" mc:Ignorable="w14 w15 w16se w16cid wp14">
+<w:footnotes xmlns:wpc="http://schemas.microsoft.com/office/word/2010/wordprocessingCanvas" xmlns:cx="http://schemas.microsoft.com/office/drawing/2014/chartex" xmlns:cx1="http://schemas.microsoft.com/office/drawing/2015/9/8/chartex" xmlns:cx2="http://schemas.microsoft.com/office/drawing/2015/10/21/chartex" xmlns:cx3="http://schemas.microsoft.com/office/drawing/2016/5/9/chartex" xmlns:cx4="http://schemas.microsoft.com/office/drawing/2016/5/10/chartex" xmlns:cx5="http://schemas.microsoft.com/office/drawing/2016/5/11/chartex" xmlns:cx6="http://schemas.microsoft.com/office/drawing/2016/5/12/chartex" xmlns:cx7="http://schemas.microsoft.com/office/drawing/2016/5/13/chartex" xmlns:cx8="http://schemas.microsoft.com/office/drawing/2016/5/14/chartex" xmlns:mc="http://schemas.openxmlformats.org/markup-compatibility/2006" xmlns:aink="http://schemas.microsoft.com/office/drawing/2016/ink" xmlns:am3d="http://schemas.microsoft.com/office/drawing/2017/model3d" xmlns:o="urn:schemas-microsoft-com:office:office" xmlns:r="http://schemas.openxmlformats.org/officeDocument/2006/relationships" xmlns:m="http://schemas.openxmlformats.org/officeDocument/2006/math" xmlns:v="urn:schemas-microsoft-com:vml" xmlns:wp14="http://schemas.microsoft.com/office/word/2010/wordprocessingDrawing" xmlns:wp="http://schemas.openxmlformats.org/drawingml/2006/wordprocessingDrawing" xmlns:w10="urn:schemas-microsoft-com:office:word" xmlns:w="http://schemas.openxmlformats.org/wordprocessingml/2006/main" xmlns:w14="http://schemas.microsoft.com/office/word/2010/wordml" xmlns:w15="http://schemas.microsoft.com/office/word/2012/wordml" xmlns:w16cex="http://schemas.microsoft.com/office/word/2018/wordml/cex" xmlns:w16cid="http://schemas.microsoft.com/office/word/2016/wordml/cid" xmlns:w16="http://schemas.microsoft.com/office/word/2018/wordml" xmlns:w16se="http://schemas.microsoft.com/office/word/2015/wordml/symex" xmlns:wpg="http://schemas.microsoft.com/office/word/2010/wordprocessingGroup" xmlns:wpi="http://schemas.microsoft.com/office/word/2010/wordprocessingInk" xmlns:wne="http://schemas.microsoft.com/office/word/2006/wordml" xmlns:wps="http://schemas.microsoft.com/office/word/2010/wordprocessingShape" mc:Ignorable="w14 w15 w16se w16cid w16 w16cex wp14">
   <w:footnote w:type="separator" w:id="-1">
     <w:p>
       <w:r>
@@ -1707,7 +2561,7 @@
 </file>
 
 <file path=word/header1.xml><?xml version="1.0" encoding="utf-8"?>
-<w:hdr xmlns:wpc="http://schemas.microsoft.com/office/word/2010/wordprocessingCanvas" xmlns:cx="http://schemas.microsoft.com/office/drawing/2014/chartex" xmlns:cx1="http://schemas.microsoft.com/office/drawing/2015/9/8/chartex" xmlns:cx2="http://schemas.microsoft.com/office/drawing/2015/10/21/chartex" xmlns:cx3="http://schemas.microsoft.com/office/drawing/2016/5/9/chartex" xmlns:cx4="http://schemas.microsoft.com/office/drawing/2016/5/10/chartex" xmlns:cx5="http://schemas.microsoft.com/office/drawing/2016/5/11/chartex" xmlns:cx6="http://schemas.microsoft.com/office/drawing/2016/5/12/chartex" xmlns:cx7="http://schemas.microsoft.com/office/drawing/2016/5/13/chartex" xmlns:cx8="http://schemas.microsoft.com/office/drawing/2016/5/14/chartex" xmlns:mc="http://schemas.openxmlformats.org/markup-compatibility/2006" xmlns:aink="http://schemas.microsoft.com/office/drawing/2016/ink" xmlns:am3d="http://schemas.microsoft.com/office/drawing/2017/model3d" xmlns:o="urn:schemas-microsoft-com:office:office" xmlns:r="http://schemas.openxmlformats.org/officeDocument/2006/relationships" xmlns:m="http://schemas.openxmlformats.org/officeDocument/2006/math" xmlns:v="urn:schemas-microsoft-com:vml" xmlns:wp14="http://schemas.microsoft.com/office/word/2010/wordprocessingDrawing" xmlns:wp="http://schemas.openxmlformats.org/drawingml/2006/wordprocessingDrawing" xmlns:w10="urn:schemas-microsoft-com:office:word" xmlns:w="http://schemas.openxmlformats.org/wordprocessingml/2006/main" xmlns:w14="http://schemas.microsoft.com/office/word/2010/wordml" xmlns:w15="http://schemas.microsoft.com/office/word/2012/wordml" xmlns:w16cid="http://schemas.microsoft.com/office/word/2016/wordml/cid" xmlns:w16se="http://schemas.microsoft.com/office/word/2015/wordml/symex" xmlns:wpg="http://schemas.microsoft.com/office/word/2010/wordprocessingGroup" xmlns:wpi="http://schemas.microsoft.com/office/word/2010/wordprocessingInk" xmlns:wne="http://schemas.microsoft.com/office/word/2006/wordml" xmlns:wps="http://schemas.microsoft.com/office/word/2010/wordprocessingShape" mc:Ignorable="w14 w15 w16se w16cid wp14">
+<w:hdr xmlns:wpc="http://schemas.microsoft.com/office/word/2010/wordprocessingCanvas" xmlns:cx="http://schemas.microsoft.com/office/drawing/2014/chartex" xmlns:cx1="http://schemas.microsoft.com/office/drawing/2015/9/8/chartex" xmlns:cx2="http://schemas.microsoft.com/office/drawing/2015/10/21/chartex" xmlns:cx3="http://schemas.microsoft.com/office/drawing/2016/5/9/chartex" xmlns:cx4="http://schemas.microsoft.com/office/drawing/2016/5/10/chartex" xmlns:cx5="http://schemas.microsoft.com/office/drawing/2016/5/11/chartex" xmlns:cx6="http://schemas.microsoft.com/office/drawing/2016/5/12/chartex" xmlns:cx7="http://schemas.microsoft.com/office/drawing/2016/5/13/chartex" xmlns:cx8="http://schemas.microsoft.com/office/drawing/2016/5/14/chartex" xmlns:mc="http://schemas.openxmlformats.org/markup-compatibility/2006" xmlns:aink="http://schemas.microsoft.com/office/drawing/2016/ink" xmlns:am3d="http://schemas.microsoft.com/office/drawing/2017/model3d" xmlns:o="urn:schemas-microsoft-com:office:office" xmlns:r="http://schemas.openxmlformats.org/officeDocument/2006/relationships" xmlns:m="http://schemas.openxmlformats.org/officeDocument/2006/math" xmlns:v="urn:schemas-microsoft-com:vml" xmlns:wp14="http://schemas.microsoft.com/office/word/2010/wordprocessingDrawing" xmlns:wp="http://schemas.openxmlformats.org/drawingml/2006/wordprocessingDrawing" xmlns:w10="urn:schemas-microsoft-com:office:word" xmlns:w="http://schemas.openxmlformats.org/wordprocessingml/2006/main" xmlns:w14="http://schemas.microsoft.com/office/word/2010/wordml" xmlns:w15="http://schemas.microsoft.com/office/word/2012/wordml" xmlns:w16cex="http://schemas.microsoft.com/office/word/2018/wordml/cex" xmlns:w16cid="http://schemas.microsoft.com/office/word/2016/wordml/cid" xmlns:w16="http://schemas.microsoft.com/office/word/2018/wordml" xmlns:w16se="http://schemas.microsoft.com/office/word/2015/wordml/symex" xmlns:wpg="http://schemas.microsoft.com/office/word/2010/wordprocessingGroup" xmlns:wpi="http://schemas.microsoft.com/office/word/2010/wordprocessingInk" xmlns:wne="http://schemas.microsoft.com/office/word/2006/wordml" xmlns:wps="http://schemas.microsoft.com/office/word/2010/wordprocessingShape" mc:Ignorable="w14 w15 w16se w16cid w16 w16cex wp14">
   <w:p>
     <w:pPr>
       <w:pStyle w:val="Header"/>
@@ -1722,7 +2576,7 @@
 </file>
 
 <file path=word/header2.xml><?xml version="1.0" encoding="utf-8"?>
-<w:hdr xmlns:wpc="http://schemas.microsoft.com/office/word/2010/wordprocessingCanvas" xmlns:cx="http://schemas.microsoft.com/office/drawing/2014/chartex" xmlns:cx1="http://schemas.microsoft.com/office/drawing/2015/9/8/chartex" xmlns:cx2="http://schemas.microsoft.com/office/drawing/2015/10/21/chartex" xmlns:cx3="http://schemas.microsoft.com/office/drawing/2016/5/9/chartex" xmlns:cx4="http://schemas.microsoft.com/office/drawing/2016/5/10/chartex" xmlns:cx5="http://schemas.microsoft.com/office/drawing/2016/5/11/chartex" xmlns:cx6="http://schemas.microsoft.com/office/drawing/2016/5/12/chartex" xmlns:cx7="http://schemas.microsoft.com/office/drawing/2016/5/13/chartex" xmlns:cx8="http://schemas.microsoft.com/office/drawing/2016/5/14/chartex" xmlns:mc="http://schemas.openxmlformats.org/markup-compatibility/2006" xmlns:aink="http://schemas.microsoft.com/office/drawing/2016/ink" xmlns:am3d="http://schemas.microsoft.com/office/drawing/2017/model3d" xmlns:o="urn:schemas-microsoft-com:office:office" xmlns:r="http://schemas.openxmlformats.org/officeDocument/2006/relationships" xmlns:m="http://schemas.openxmlformats.org/officeDocument/2006/math" xmlns:v="urn:schemas-microsoft-com:vml" xmlns:wp14="http://schemas.microsoft.com/office/word/2010/wordprocessingDrawing" xmlns:wp="http://schemas.openxmlformats.org/drawingml/2006/wordprocessingDrawing" xmlns:w10="urn:schemas-microsoft-com:office:word" xmlns:w="http://schemas.openxmlformats.org/wordprocessingml/2006/main" xmlns:w14="http://schemas.microsoft.com/office/word/2010/wordml" xmlns:w15="http://schemas.microsoft.com/office/word/2012/wordml" xmlns:w16cid="http://schemas.microsoft.com/office/word/2016/wordml/cid" xmlns:w16se="http://schemas.microsoft.com/office/word/2015/wordml/symex" xmlns:wpg="http://schemas.microsoft.com/office/word/2010/wordprocessingGroup" xmlns:wpi="http://schemas.microsoft.com/office/word/2010/wordprocessingInk" xmlns:wne="http://schemas.microsoft.com/office/word/2006/wordml" xmlns:wps="http://schemas.microsoft.com/office/word/2010/wordprocessingShape" mc:Ignorable="w14 w15 w16se w16cid wp14">
+<w:hdr xmlns:wpc="http://schemas.microsoft.com/office/word/2010/wordprocessingCanvas" xmlns:cx="http://schemas.microsoft.com/office/drawing/2014/chartex" xmlns:cx1="http://schemas.microsoft.com/office/drawing/2015/9/8/chartex" xmlns:cx2="http://schemas.microsoft.com/office/drawing/2015/10/21/chartex" xmlns:cx3="http://schemas.microsoft.com/office/drawing/2016/5/9/chartex" xmlns:cx4="http://schemas.microsoft.com/office/drawing/2016/5/10/chartex" xmlns:cx5="http://schemas.microsoft.com/office/drawing/2016/5/11/chartex" xmlns:cx6="http://schemas.microsoft.com/office/drawing/2016/5/12/chartex" xmlns:cx7="http://schemas.microsoft.com/office/drawing/2016/5/13/chartex" xmlns:cx8="http://schemas.microsoft.com/office/drawing/2016/5/14/chartex" xmlns:mc="http://schemas.openxmlformats.org/markup-compatibility/2006" xmlns:aink="http://schemas.microsoft.com/office/drawing/2016/ink" xmlns:am3d="http://schemas.microsoft.com/office/drawing/2017/model3d" xmlns:o="urn:schemas-microsoft-com:office:office" xmlns:r="http://schemas.openxmlformats.org/officeDocument/2006/relationships" xmlns:m="http://schemas.openxmlformats.org/officeDocument/2006/math" xmlns:v="urn:schemas-microsoft-com:vml" xmlns:wp14="http://schemas.microsoft.com/office/word/2010/wordprocessingDrawing" xmlns:wp="http://schemas.openxmlformats.org/drawingml/2006/wordprocessingDrawing" xmlns:w10="urn:schemas-microsoft-com:office:word" xmlns:w="http://schemas.openxmlformats.org/wordprocessingml/2006/main" xmlns:w14="http://schemas.microsoft.com/office/word/2010/wordml" xmlns:w15="http://schemas.microsoft.com/office/word/2012/wordml" xmlns:w16cex="http://schemas.microsoft.com/office/word/2018/wordml/cex" xmlns:w16cid="http://schemas.microsoft.com/office/word/2016/wordml/cid" xmlns:w16="http://schemas.microsoft.com/office/word/2018/wordml" xmlns:w16se="http://schemas.microsoft.com/office/word/2015/wordml/symex" xmlns:wpg="http://schemas.microsoft.com/office/word/2010/wordprocessingGroup" xmlns:wpi="http://schemas.microsoft.com/office/word/2010/wordprocessingInk" xmlns:wne="http://schemas.microsoft.com/office/word/2006/wordml" xmlns:wps="http://schemas.microsoft.com/office/word/2010/wordprocessingShape" mc:Ignorable="w14 w15 w16se w16cid w16 w16cex wp14">
   <w:p>
     <w:pPr>
       <w:pStyle w:val="Header"/>
@@ -1732,7 +2586,7 @@
 </file>
 
 <file path=word/numbering.xml><?xml version="1.0" encoding="utf-8"?>
-<w:numbering xmlns:wpc="http://schemas.microsoft.com/office/word/2010/wordprocessingCanvas" xmlns:cx="http://schemas.microsoft.com/office/drawing/2014/chartex" xmlns:cx1="http://schemas.microsoft.com/office/drawing/2015/9/8/chartex" xmlns:cx2="http://schemas.microsoft.com/office/drawing/2015/10/21/chartex" xmlns:cx3="http://schemas.microsoft.com/office/drawing/2016/5/9/chartex" xmlns:cx4="http://schemas.microsoft.com/office/drawing/2016/5/10/chartex" xmlns:cx5="http://schemas.microsoft.com/office/drawing/2016/5/11/chartex" xmlns:cx6="http://schemas.microsoft.com/office/drawing/2016/5/12/chartex" xmlns:cx7="http://schemas.microsoft.com/office/drawing/2016/5/13/chartex" xmlns:cx8="http://schemas.microsoft.com/office/drawing/2016/5/14/chartex" xmlns:mc="http://schemas.openxmlformats.org/markup-compatibility/2006" xmlns:aink="http://schemas.microsoft.com/office/drawing/2016/ink" xmlns:am3d="http://schemas.microsoft.com/office/drawing/2017/model3d" xmlns:o="urn:schemas-microsoft-com:office:office" xmlns:r="http://schemas.openxmlformats.org/officeDocument/2006/relationships" xmlns:m="http://schemas.openxmlformats.org/officeDocument/2006/math" xmlns:v="urn:schemas-microsoft-com:vml" xmlns:wp14="http://schemas.microsoft.com/office/word/2010/wordprocessingDrawing" xmlns:wp="http://schemas.openxmlformats.org/drawingml/2006/wordprocessingDrawing" xmlns:w10="urn:schemas-microsoft-com:office:word" xmlns:w="http://schemas.openxmlformats.org/wordprocessingml/2006/main" xmlns:w14="http://schemas.microsoft.com/office/word/2010/wordml" xmlns:w15="http://schemas.microsoft.com/office/word/2012/wordml" xmlns:w16cid="http://schemas.microsoft.com/office/word/2016/wordml/cid" xmlns:w16se="http://schemas.microsoft.com/office/word/2015/wordml/symex" xmlns:wpg="http://schemas.microsoft.com/office/word/2010/wordprocessingGroup" xmlns:wpi="http://schemas.microsoft.com/office/word/2010/wordprocessingInk" xmlns:wne="http://schemas.microsoft.com/office/word/2006/wordml" xmlns:wps="http://schemas.microsoft.com/office/word/2010/wordprocessingShape" mc:Ignorable="w14 w15 w16se w16cid wp14">
+<w:numbering xmlns:wpc="http://schemas.microsoft.com/office/word/2010/wordprocessingCanvas" xmlns:cx="http://schemas.microsoft.com/office/drawing/2014/chartex" xmlns:cx1="http://schemas.microsoft.com/office/drawing/2015/9/8/chartex" xmlns:cx2="http://schemas.microsoft.com/office/drawing/2015/10/21/chartex" xmlns:cx3="http://schemas.microsoft.com/office/drawing/2016/5/9/chartex" xmlns:cx4="http://schemas.microsoft.com/office/drawing/2016/5/10/chartex" xmlns:cx5="http://schemas.microsoft.com/office/drawing/2016/5/11/chartex" xmlns:cx6="http://schemas.microsoft.com/office/drawing/2016/5/12/chartex" xmlns:cx7="http://schemas.microsoft.com/office/drawing/2016/5/13/chartex" xmlns:cx8="http://schemas.microsoft.com/office/drawing/2016/5/14/chartex" xmlns:mc="http://schemas.openxmlformats.org/markup-compatibility/2006" xmlns:aink="http://schemas.microsoft.com/office/drawing/2016/ink" xmlns:am3d="http://schemas.microsoft.com/office/drawing/2017/model3d" xmlns:o="urn:schemas-microsoft-com:office:office" xmlns:r="http://schemas.openxmlformats.org/officeDocument/2006/relationships" xmlns:m="http://schemas.openxmlformats.org/officeDocument/2006/math" xmlns:v="urn:schemas-microsoft-com:vml" xmlns:wp14="http://schemas.microsoft.com/office/word/2010/wordprocessingDrawing" xmlns:wp="http://schemas.openxmlformats.org/drawingml/2006/wordprocessingDrawing" xmlns:w10="urn:schemas-microsoft-com:office:word" xmlns:w="http://schemas.openxmlformats.org/wordprocessingml/2006/main" xmlns:w14="http://schemas.microsoft.com/office/word/2010/wordml" xmlns:w15="http://schemas.microsoft.com/office/word/2012/wordml" xmlns:w16cex="http://schemas.microsoft.com/office/word/2018/wordml/cex" xmlns:w16cid="http://schemas.microsoft.com/office/word/2016/wordml/cid" xmlns:w16="http://schemas.microsoft.com/office/word/2018/wordml" xmlns:w16se="http://schemas.microsoft.com/office/word/2015/wordml/symex" xmlns:wpg="http://schemas.microsoft.com/office/word/2010/wordprocessingGroup" xmlns:wpi="http://schemas.microsoft.com/office/word/2010/wordprocessingInk" xmlns:wne="http://schemas.microsoft.com/office/word/2006/wordml" xmlns:wps="http://schemas.microsoft.com/office/word/2010/wordprocessingShape" mc:Ignorable="w14 w15 w16se w16cid w16 w16cex wp14">
   <w:abstractNum w:abstractNumId="0" w15:restartNumberingAfterBreak="0">
     <w:nsid w:val="074E5D14"/>
     <w:multiLevelType w:val="hybridMultilevel"/>
@@ -4076,7 +4930,7 @@
         <w:rFonts w:ascii="Symbol" w:hAnsi="Symbol" w:hint="default"/>
       </w:rPr>
     </w:lvl>
-    <w:lvl w:ilvl="1" w:tplc="04090003" w:tentative="1">
+    <w:lvl w:ilvl="1" w:tplc="04090003">
       <w:start w:val="1"/>
       <w:numFmt w:val="bullet"/>
       <w:lvlText w:val="o"/>
@@ -4472,7 +5326,7 @@
 </file>
 
 <file path=word/styles.xml><?xml version="1.0" encoding="utf-8"?>
-<w:styles xmlns:mc="http://schemas.openxmlformats.org/markup-compatibility/2006" xmlns:r="http://schemas.openxmlformats.org/officeDocument/2006/relationships" xmlns:w="http://schemas.openxmlformats.org/wordprocessingml/2006/main" xmlns:w14="http://schemas.microsoft.com/office/word/2010/wordml" xmlns:w15="http://schemas.microsoft.com/office/word/2012/wordml" xmlns:w16cid="http://schemas.microsoft.com/office/word/2016/wordml/cid" xmlns:w16se="http://schemas.microsoft.com/office/word/2015/wordml/symex" mc:Ignorable="w14 w15 w16se w16cid">
+<w:styles xmlns:mc="http://schemas.openxmlformats.org/markup-compatibility/2006" xmlns:r="http://schemas.openxmlformats.org/officeDocument/2006/relationships" xmlns:w="http://schemas.openxmlformats.org/wordprocessingml/2006/main" xmlns:w14="http://schemas.microsoft.com/office/word/2010/wordml" xmlns:w15="http://schemas.microsoft.com/office/word/2012/wordml" xmlns:w16cex="http://schemas.microsoft.com/office/word/2018/wordml/cex" xmlns:w16cid="http://schemas.microsoft.com/office/word/2016/wordml/cid" xmlns:w16="http://schemas.microsoft.com/office/word/2018/wordml" xmlns:w16se="http://schemas.microsoft.com/office/word/2015/wordml/symex" mc:Ignorable="w14 w15 w16se w16cid w16 w16cex">
   <w:docDefaults>
     <w:rPrDefault>
       <w:rPr>
@@ -4482,11 +5336,7 @@
         <w:lang w:val="en-US" w:eastAsia="en-US" w:bidi="ar-SA"/>
       </w:rPr>
     </w:rPrDefault>
-    <w:pPrDefault>
-      <w:pPr>
-        <w:spacing w:after="200" w:line="276" w:lineRule="auto"/>
-      </w:pPr>
-    </w:pPrDefault>
+    <w:pPrDefault/>
   </w:docDefaults>
   <w:latentStyles w:defLockedState="0" w:defUIPriority="99" w:defSemiHidden="0" w:defUnhideWhenUsed="0" w:defQFormat="0" w:count="376">
     <w:lsdException w:name="Normal" w:uiPriority="0" w:qFormat="1"/>
@@ -4868,9 +5718,6 @@
     <w:name w:val="Normal"/>
     <w:qFormat/>
     <w:rsid w:val="00227C6D"/>
-    <w:pPr>
-      <w:spacing w:after="0" w:line="240" w:lineRule="auto"/>
-    </w:pPr>
     <w:rPr>
       <w:rFonts w:ascii="Arial" w:hAnsi="Arial"/>
     </w:rPr>
@@ -4981,9 +5828,6 @@
     <w:uiPriority w:val="1"/>
     <w:qFormat/>
     <w:rsid w:val="004D7E43"/>
-    <w:pPr>
-      <w:spacing w:after="0" w:line="240" w:lineRule="auto"/>
-    </w:pPr>
     <w:rPr>
       <w:rFonts w:asciiTheme="majorHAnsi" w:hAnsiTheme="majorHAnsi"/>
     </w:rPr>
@@ -5647,7 +6491,7 @@
 </file>
 
 <file path=customXml/itemProps1.xml><?xml version="1.0" encoding="utf-8"?>
-<ds:datastoreItem xmlns:ds="http://schemas.openxmlformats.org/officeDocument/2006/customXml" ds:itemID="{DD4D657E-41EB-4A20-A440-752EEEA34959}">
+<ds:datastoreItem xmlns:ds="http://schemas.openxmlformats.org/officeDocument/2006/customXml" ds:itemID="{B8432705-4B94-46DD-BBCA-0BB0BF67DDD1}">
   <ds:schemaRefs>
     <ds:schemaRef ds:uri="http://schemas.openxmlformats.org/officeDocument/2006/bibliography"/>
   </ds:schemaRefs>

</xml_diff>